<commit_message>
Added L4 to CH
</commit_message>
<xml_diff>
--- a/lp/c2_2/ch/l3.docx
+++ b/lp/c2_2/ch/l3.docx
@@ -570,24 +570,140 @@
       <w:r>
         <w:t xml:space="preserve">Мета роботи - </w:t>
       </w:r>
-      <w:r>
-        <w:rPr>
-          <w:lang w:val="en-US"/>
-        </w:rPr>
-        <w:t>ознайомлення із методами чисельного інтегрування</w:t>
-      </w:r>
+      <w:proofErr w:type="spellStart"/>
+      <w:r>
+        <w:rPr>
+          <w:lang w:val="en-US"/>
+        </w:rPr>
+        <w:t>ознайомлення</w:t>
+      </w:r>
+      <w:proofErr w:type="spellEnd"/>
       <w:r>
         <w:rPr>
           <w:lang w:val="en-US"/>
         </w:rPr>
         <w:t xml:space="preserve"> </w:t>
       </w:r>
-      <w:r>
-        <w:rPr>
-          <w:lang w:val="en-US"/>
-        </w:rPr>
-        <w:t>функцій та їх практичним застосуванням</w:t>
-      </w:r>
+      <w:proofErr w:type="spellStart"/>
+      <w:r>
+        <w:rPr>
+          <w:lang w:val="en-US"/>
+        </w:rPr>
+        <w:t>із</w:t>
+      </w:r>
+      <w:proofErr w:type="spellEnd"/>
+      <w:r>
+        <w:rPr>
+          <w:lang w:val="en-US"/>
+        </w:rPr>
+        <w:t xml:space="preserve"> </w:t>
+      </w:r>
+      <w:proofErr w:type="spellStart"/>
+      <w:r>
+        <w:rPr>
+          <w:lang w:val="en-US"/>
+        </w:rPr>
+        <w:t>методами</w:t>
+      </w:r>
+      <w:proofErr w:type="spellEnd"/>
+      <w:r>
+        <w:rPr>
+          <w:lang w:val="en-US"/>
+        </w:rPr>
+        <w:t xml:space="preserve"> </w:t>
+      </w:r>
+      <w:proofErr w:type="spellStart"/>
+      <w:r>
+        <w:rPr>
+          <w:lang w:val="en-US"/>
+        </w:rPr>
+        <w:t>чисельного</w:t>
+      </w:r>
+      <w:proofErr w:type="spellEnd"/>
+      <w:r>
+        <w:rPr>
+          <w:lang w:val="en-US"/>
+        </w:rPr>
+        <w:t xml:space="preserve"> </w:t>
+      </w:r>
+      <w:proofErr w:type="spellStart"/>
+      <w:r>
+        <w:rPr>
+          <w:lang w:val="en-US"/>
+        </w:rPr>
+        <w:t>інтегрування</w:t>
+      </w:r>
+      <w:proofErr w:type="spellEnd"/>
+      <w:r>
+        <w:rPr>
+          <w:lang w:val="en-US"/>
+        </w:rPr>
+        <w:t xml:space="preserve"> </w:t>
+      </w:r>
+      <w:proofErr w:type="spellStart"/>
+      <w:r>
+        <w:rPr>
+          <w:lang w:val="en-US"/>
+        </w:rPr>
+        <w:t>функцій</w:t>
+      </w:r>
+      <w:proofErr w:type="spellEnd"/>
+      <w:r>
+        <w:rPr>
+          <w:lang w:val="en-US"/>
+        </w:rPr>
+        <w:t xml:space="preserve"> </w:t>
+      </w:r>
+      <w:proofErr w:type="spellStart"/>
+      <w:r>
+        <w:rPr>
+          <w:lang w:val="en-US"/>
+        </w:rPr>
+        <w:t>та</w:t>
+      </w:r>
+      <w:proofErr w:type="spellEnd"/>
+      <w:r>
+        <w:rPr>
+          <w:lang w:val="en-US"/>
+        </w:rPr>
+        <w:t xml:space="preserve"> </w:t>
+      </w:r>
+      <w:proofErr w:type="spellStart"/>
+      <w:r>
+        <w:rPr>
+          <w:lang w:val="en-US"/>
+        </w:rPr>
+        <w:t>їх</w:t>
+      </w:r>
+      <w:proofErr w:type="spellEnd"/>
+      <w:r>
+        <w:rPr>
+          <w:lang w:val="en-US"/>
+        </w:rPr>
+        <w:t xml:space="preserve"> </w:t>
+      </w:r>
+      <w:proofErr w:type="spellStart"/>
+      <w:r>
+        <w:rPr>
+          <w:lang w:val="en-US"/>
+        </w:rPr>
+        <w:t>практичним</w:t>
+      </w:r>
+      <w:proofErr w:type="spellEnd"/>
+      <w:r>
+        <w:rPr>
+          <w:lang w:val="en-US"/>
+        </w:rPr>
+        <w:t xml:space="preserve"> </w:t>
+      </w:r>
+      <w:proofErr w:type="spellStart"/>
+      <w:r>
+        <w:rPr>
+          <w:lang w:val="en-US"/>
+        </w:rPr>
+        <w:t>застосуванням</w:t>
+      </w:r>
+      <w:proofErr w:type="spellEnd"/>
       <w:r>
         <w:t>.</w:t>
       </w:r>
@@ -598,6 +714,507 @@
       </w:pPr>
       <w:r>
         <w:t>Теоретичні відомості</w:t>
+      </w:r>
+    </w:p>
+    <w:p>
+      <w:pPr>
+        <w:ind w:left="-15" w:firstLine="566"/>
+      </w:pPr>
+      <w:r>
+        <w:t>Визначений інтеграл – в математичному аналізі це інте</w:t>
+      </w:r>
+      <w:r>
+        <w:t xml:space="preserve">грал функції з вказаною областю </w:t>
+      </w:r>
+      <w:r>
+        <w:t>інтегрування. Визначений інтеграл є непере</w:t>
+      </w:r>
+      <w:r>
+        <w:t xml:space="preserve">рвним функціоналом, лінійним по </w:t>
+      </w:r>
+      <w:r>
+        <w:t xml:space="preserve">підінтегральним функціям і адитивним по області інтегрування. У найпростішому випадку область інтегрування — це відрізок числової осі. Геометричний зміст визначеного інтеграла — це площа криволінійної фігури, обмеженої віссю абсцис, двома вертикалями на краях відрізка і кривою графіка функції, як показано на Рис. 1. </w:t>
+      </w:r>
+    </w:p>
+    <w:p>
+      <w:pPr>
+        <w:spacing w:after="0" w:line="259" w:lineRule="auto"/>
+        <w:ind w:left="46" w:firstLine="0"/>
+        <w:jc w:val="center"/>
+      </w:pPr>
+      <w:r>
+        <w:rPr>
+          <w:noProof/>
+        </w:rPr>
+        <w:drawing>
+          <wp:inline distT="0" distB="0" distL="0" distR="0" wp14:anchorId="4D179883" wp14:editId="1D42AD4A">
+            <wp:extent cx="1862328" cy="1633728"/>
+            <wp:effectExtent l="0" t="0" r="0" b="0"/>
+            <wp:docPr id="74" name="Picture 74"/>
+            <wp:cNvGraphicFramePr/>
+            <a:graphic xmlns:a="http://schemas.openxmlformats.org/drawingml/2006/main">
+              <a:graphicData uri="http://schemas.openxmlformats.org/drawingml/2006/picture">
+                <pic:pic xmlns:pic="http://schemas.openxmlformats.org/drawingml/2006/picture">
+                  <pic:nvPicPr>
+                    <pic:cNvPr id="74" name="Picture 74"/>
+                    <pic:cNvPicPr/>
+                  </pic:nvPicPr>
+                  <pic:blipFill>
+                    <a:blip r:embed="rId8"/>
+                    <a:stretch>
+                      <a:fillRect/>
+                    </a:stretch>
+                  </pic:blipFill>
+                  <pic:spPr>
+                    <a:xfrm>
+                      <a:off x="0" y="0"/>
+                      <a:ext cx="1862328" cy="1633728"/>
+                    </a:xfrm>
+                    <a:prstGeom prst="rect">
+                      <a:avLst/>
+                    </a:prstGeom>
+                  </pic:spPr>
+                </pic:pic>
+              </a:graphicData>
+            </a:graphic>
+          </wp:inline>
+        </w:drawing>
+      </w:r>
+      <w:r>
+        <w:rPr>
+          <w:rFonts w:ascii="Times New Roman" w:eastAsia="Times New Roman" w:hAnsi="Times New Roman" w:cs="Times New Roman"/>
+          <w:i/>
+        </w:rPr>
+        <w:t xml:space="preserve"> </w:t>
+      </w:r>
+    </w:p>
+    <w:p>
+      <w:pPr>
+        <w:spacing w:after="34" w:line="259" w:lineRule="auto"/>
+        <w:ind w:right="3"/>
+        <w:jc w:val="center"/>
+      </w:pPr>
+      <w:r>
+        <w:rPr>
+          <w:rFonts w:ascii="Times New Roman" w:eastAsia="Times New Roman" w:hAnsi="Times New Roman" w:cs="Times New Roman"/>
+          <w:i/>
+        </w:rPr>
+        <w:t xml:space="preserve">Рис. 1. Визначений інтеграл </w:t>
+      </w:r>
+    </w:p>
+    <w:p>
+      <w:pPr>
+        <w:spacing w:after="154"/>
+        <w:ind w:left="-15" w:firstLine="566"/>
+      </w:pPr>
+      <w:r>
+        <w:t xml:space="preserve">Подальші узагальнення поняття дозволяють розширити його на кратні, поверхневі, об'ємні інтеграли, а також на інтеграли на об'єктах ширшої природи з мірою. </w:t>
+      </w:r>
+    </w:p>
+    <w:p>
+      <w:pPr>
+        <w:spacing w:after="0" w:line="325" w:lineRule="auto"/>
+        <w:ind w:left="341" w:firstLine="564"/>
+        <w:rPr>
+          <w:rFonts w:ascii="Times New Roman" w:eastAsia="Times New Roman" w:hAnsi="Times New Roman" w:cs="Times New Roman"/>
+          <w:b/>
+        </w:rPr>
+      </w:pPr>
+      <w:r>
+        <w:rPr>
+          <w:rFonts w:ascii="Times New Roman" w:eastAsia="Times New Roman" w:hAnsi="Times New Roman" w:cs="Times New Roman"/>
+          <w:b/>
+        </w:rPr>
+        <w:t xml:space="preserve">Загальний підхід до обчислення означених інтегралів </w:t>
+      </w:r>
+    </w:p>
+    <w:p>
+      <w:pPr>
+        <w:spacing w:after="0" w:line="325" w:lineRule="auto"/>
+        <w:ind w:left="341" w:firstLine="564"/>
+      </w:pPr>
+      <w:r>
+        <w:t xml:space="preserve">Якщо для визначеної і неперервної на проміжку </w:t>
+      </w:r>
+      <w:r>
+        <w:rPr>
+          <w:rFonts w:ascii="Segoe UI Symbol" w:eastAsia="Segoe UI Symbol" w:hAnsi="Segoe UI Symbol" w:cs="Segoe UI Symbol"/>
+          <w:sz w:val="27"/>
+        </w:rPr>
+        <w:t>[</w:t>
+      </w:r>
+      <w:r>
+        <w:rPr>
+          <w:rFonts w:ascii="Times New Roman" w:eastAsia="Times New Roman" w:hAnsi="Times New Roman" w:cs="Times New Roman"/>
+          <w:i/>
+          <w:sz w:val="20"/>
+        </w:rPr>
+        <w:t>a b</w:t>
+      </w:r>
+      <w:r>
+        <w:rPr>
+          <w:sz w:val="20"/>
+        </w:rPr>
+        <w:t xml:space="preserve">, </w:t>
+      </w:r>
+      <w:r>
+        <w:rPr>
+          <w:rFonts w:ascii="Segoe UI Symbol" w:eastAsia="Segoe UI Symbol" w:hAnsi="Segoe UI Symbol" w:cs="Segoe UI Symbol"/>
+          <w:sz w:val="27"/>
+        </w:rPr>
+        <w:t>]</w:t>
+      </w:r>
+      <w:r>
+        <w:t xml:space="preserve"> функції f(x) відома первісна F(x), то означений інтеграл </w:t>
+      </w:r>
+      <w:r>
+        <w:rPr>
+          <w:rFonts w:ascii="Segoe UI Symbol" w:eastAsia="Segoe UI Symbol" w:hAnsi="Segoe UI Symbol" w:cs="Segoe UI Symbol"/>
+          <w:sz w:val="30"/>
+        </w:rPr>
+        <w:t xml:space="preserve">∫ </w:t>
+      </w:r>
+      <w:r>
+        <w:rPr>
+          <w:rFonts w:ascii="Times New Roman" w:eastAsia="Times New Roman" w:hAnsi="Times New Roman" w:cs="Times New Roman"/>
+          <w:i/>
+          <w:sz w:val="30"/>
+          <w:vertAlign w:val="subscript"/>
+        </w:rPr>
+        <w:t>f x dx</w:t>
+      </w:r>
+      <w:r>
+        <w:rPr>
+          <w:rFonts w:ascii="Segoe UI Symbol" w:eastAsia="Segoe UI Symbol" w:hAnsi="Segoe UI Symbol" w:cs="Segoe UI Symbol"/>
+          <w:sz w:val="26"/>
+        </w:rPr>
+        <w:t>( )</w:t>
+      </w:r>
+      <w:r>
+        <w:rPr>
+          <w:rFonts w:ascii="Segoe UI Symbol" w:eastAsia="Segoe UI Symbol" w:hAnsi="Segoe UI Symbol" w:cs="Segoe UI Symbol"/>
+          <w:sz w:val="26"/>
+        </w:rPr>
+        <w:tab/>
+      </w:r>
+      <w:r>
+        <w:t xml:space="preserve"> можна обчислити за фор-</w:t>
+      </w:r>
+      <w:proofErr w:type="spellStart"/>
+      <w:r>
+        <w:t>мулою</w:t>
+      </w:r>
+      <w:proofErr w:type="spellEnd"/>
+      <w:r>
+        <w:t xml:space="preserve"> Ньютона-</w:t>
+      </w:r>
+      <w:proofErr w:type="spellStart"/>
+      <w:r>
+        <w:t>Лейбніца</w:t>
+      </w:r>
+      <w:proofErr w:type="spellEnd"/>
+      <w:r>
+        <w:t xml:space="preserve"> </w:t>
+      </w:r>
+    </w:p>
+    <w:p>
+      <w:pPr>
+        <w:tabs>
+          <w:tab w:val="center" w:pos="3367"/>
+          <w:tab w:val="right" w:pos="6695"/>
+        </w:tabs>
+        <w:spacing w:after="0" w:line="259" w:lineRule="auto"/>
+        <w:ind w:firstLine="0"/>
+      </w:pPr>
+      <w:r>
+        <w:tab/>
+      </w:r>
+      <w:r>
+        <w:rPr>
+          <w:noProof/>
+          <w:lang w:val="en-US"/>
+        </w:rPr>
+        <w:drawing>
+          <wp:inline distT="0" distB="0" distL="0" distR="0" wp14:anchorId="6BE3DEFE" wp14:editId="1FEEB7C0">
+            <wp:extent cx="2124075" cy="676275"/>
+            <wp:effectExtent l="0" t="0" r="9525" b="9525"/>
+            <wp:docPr id="3" name="Picture 3"/>
+            <wp:cNvGraphicFramePr>
+              <a:graphicFrameLocks xmlns:a="http://schemas.openxmlformats.org/drawingml/2006/main" noChangeAspect="1"/>
+            </wp:cNvGraphicFramePr>
+            <a:graphic xmlns:a="http://schemas.openxmlformats.org/drawingml/2006/main">
+              <a:graphicData uri="http://schemas.openxmlformats.org/drawingml/2006/picture">
+                <pic:pic xmlns:pic="http://schemas.openxmlformats.org/drawingml/2006/picture">
+                  <pic:nvPicPr>
+                    <pic:cNvPr id="1" name=""/>
+                    <pic:cNvPicPr/>
+                  </pic:nvPicPr>
+                  <pic:blipFill>
+                    <a:blip r:embed="rId9"/>
+                    <a:stretch>
+                      <a:fillRect/>
+                    </a:stretch>
+                  </pic:blipFill>
+                  <pic:spPr>
+                    <a:xfrm>
+                      <a:off x="0" y="0"/>
+                      <a:ext cx="2124075" cy="676275"/>
+                    </a:xfrm>
+                    <a:prstGeom prst="rect">
+                      <a:avLst/>
+                    </a:prstGeom>
+                  </pic:spPr>
+                </pic:pic>
+              </a:graphicData>
+            </a:graphic>
+          </wp:inline>
+        </w:drawing>
+      </w:r>
+      <w:r>
+        <w:tab/>
+        <w:t xml:space="preserve"> (1) </w:t>
+      </w:r>
+    </w:p>
+    <w:p>
+      <w:pPr>
+        <w:ind w:left="-5"/>
+      </w:pPr>
+      <w:r>
+        <w:t xml:space="preserve">де F'(x) = f(x). </w:t>
+      </w:r>
+    </w:p>
+    <w:p>
+      <w:pPr>
+        <w:ind w:left="-15" w:firstLine="341"/>
+      </w:pPr>
+      <w:r>
+        <w:lastRenderedPageBreak/>
+        <w:t xml:space="preserve">Проте в багатьох випадках обчислити означений інтеграл за цією формулою неможливо, оскільки знайти первісну F(x) через елементарні функції, як правило, не вдається. Навіть тоді, коли її можна визначити, вона часто має досить складний і незручний для обчислень вигляд. Крім того, на практиці підінтегральна функція часто задається </w:t>
+      </w:r>
+      <w:proofErr w:type="spellStart"/>
+      <w:r>
+        <w:t>таблично</w:t>
+      </w:r>
+      <w:proofErr w:type="spellEnd"/>
+      <w:r>
+        <w:t xml:space="preserve"> і в такому разі аналітичні методи просто незастосовні. У цих випадках для обчислення означених інтегралів користуються чисельними методами. </w:t>
+      </w:r>
+    </w:p>
+    <w:p>
+      <w:pPr>
+        <w:ind w:left="-15" w:firstLine="341"/>
+      </w:pPr>
+      <w:r>
+        <w:t xml:space="preserve">Чисельне інтегрування – це обчислення значення означеного інтеграла через ряд значень підінтегральної функції та її похідних. Оскільки знаходження числового значення означеного інтеграла з геометричного погляду можна тлумачити як обчислення площі криволінійної трапеції (її квадратури), то формули для наближеного обчислення означеного інтеграла називаються квадратурними. </w:t>
+      </w:r>
+    </w:p>
+    <w:p>
+      <w:pPr>
+        <w:ind w:left="-15" w:firstLine="341"/>
+      </w:pPr>
+      <w:r>
+        <w:t xml:space="preserve">Найширше застосовуються квадратурні формули, які дають можливість наближено відшукувати значення інтеграла у вигляді лінійної комбінації кількох значень підінтегральної функції: </w:t>
+      </w:r>
+    </w:p>
+    <w:p>
+      <w:pPr>
+        <w:tabs>
+          <w:tab w:val="center" w:pos="3366"/>
+          <w:tab w:val="right" w:pos="6695"/>
+        </w:tabs>
+        <w:spacing w:after="3"/>
+        <w:ind w:left="-15" w:firstLine="0"/>
+      </w:pPr>
+      <w:r>
+        <w:t xml:space="preserve"> </w:t>
+      </w:r>
+      <w:r>
+        <w:tab/>
+      </w:r>
+      <w:r>
+        <w:rPr>
+          <w:noProof/>
+          <w:lang w:val="en-US"/>
+        </w:rPr>
+        <w:drawing>
+          <wp:inline distT="0" distB="0" distL="0" distR="0" wp14:anchorId="30AF9A23" wp14:editId="5BB8F44C">
+            <wp:extent cx="1933575" cy="609600"/>
+            <wp:effectExtent l="0" t="0" r="9525" b="0"/>
+            <wp:docPr id="4" name="Picture 4"/>
+            <wp:cNvGraphicFramePr>
+              <a:graphicFrameLocks xmlns:a="http://schemas.openxmlformats.org/drawingml/2006/main" noChangeAspect="1"/>
+            </wp:cNvGraphicFramePr>
+            <a:graphic xmlns:a="http://schemas.openxmlformats.org/drawingml/2006/main">
+              <a:graphicData uri="http://schemas.openxmlformats.org/drawingml/2006/picture">
+                <pic:pic xmlns:pic="http://schemas.openxmlformats.org/drawingml/2006/picture">
+                  <pic:nvPicPr>
+                    <pic:cNvPr id="1" name=""/>
+                    <pic:cNvPicPr/>
+                  </pic:nvPicPr>
+                  <pic:blipFill>
+                    <a:blip r:embed="rId10"/>
+                    <a:stretch>
+                      <a:fillRect/>
+                    </a:stretch>
+                  </pic:blipFill>
+                  <pic:spPr>
+                    <a:xfrm>
+                      <a:off x="0" y="0"/>
+                      <a:ext cx="1933575" cy="609600"/>
+                    </a:xfrm>
+                    <a:prstGeom prst="rect">
+                      <a:avLst/>
+                    </a:prstGeom>
+                  </pic:spPr>
+                </pic:pic>
+              </a:graphicData>
+            </a:graphic>
+          </wp:inline>
+        </w:drawing>
+      </w:r>
+      <w:r>
+        <w:tab/>
+        <w:t xml:space="preserve"> (2) </w:t>
+      </w:r>
+    </w:p>
+    <w:p>
+      <w:pPr>
+        <w:spacing w:after="108"/>
+        <w:ind w:left="-5"/>
+      </w:pPr>
+      <w:r>
+        <w:t xml:space="preserve">де </w:t>
+      </w:r>
+      <w:proofErr w:type="spellStart"/>
+      <w:r>
+        <w:rPr>
+          <w:rFonts w:ascii="Times New Roman" w:eastAsia="Times New Roman" w:hAnsi="Times New Roman" w:cs="Times New Roman"/>
+          <w:i/>
+          <w:sz w:val="20"/>
+        </w:rPr>
+        <w:t>A</w:t>
+      </w:r>
+      <w:r>
+        <w:rPr>
+          <w:rFonts w:ascii="Times New Roman" w:eastAsia="Times New Roman" w:hAnsi="Times New Roman" w:cs="Times New Roman"/>
+          <w:i/>
+          <w:sz w:val="18"/>
+          <w:vertAlign w:val="subscript"/>
+        </w:rPr>
+        <w:t>i</w:t>
+      </w:r>
+      <w:proofErr w:type="spellEnd"/>
+      <w:r>
+        <w:t xml:space="preserve"> – коефіцієнти формули (дійсні числа); </w:t>
+      </w:r>
+      <w:r>
+        <w:rPr>
+          <w:rFonts w:ascii="Times New Roman" w:eastAsia="Times New Roman" w:hAnsi="Times New Roman" w:cs="Times New Roman"/>
+          <w:i/>
+          <w:sz w:val="20"/>
+        </w:rPr>
+        <w:t>x</w:t>
+      </w:r>
+      <w:r>
+        <w:rPr>
+          <w:rFonts w:ascii="Times New Roman" w:eastAsia="Times New Roman" w:hAnsi="Times New Roman" w:cs="Times New Roman"/>
+          <w:i/>
+          <w:sz w:val="18"/>
+          <w:vertAlign w:val="subscript"/>
+        </w:rPr>
+        <w:t>i</w:t>
+      </w:r>
+      <w:r>
+        <w:t xml:space="preserve"> – вузли формули. </w:t>
+      </w:r>
+    </w:p>
+    <w:p>
+      <w:pPr>
+        <w:ind w:left="-15" w:firstLine="341"/>
+      </w:pPr>
+      <w:r>
+        <w:t xml:space="preserve">Якщо задано деякий клас функцій і для нього будуємо квадратурну формулу типу (2), то коефіцієнти і вузли формули не повинні залежати від вибору функції f(x) з даного класу функцій. Величина </w:t>
+      </w:r>
+    </w:p>
+    <w:p>
+      <w:pPr>
+        <w:tabs>
+          <w:tab w:val="center" w:pos="3345"/>
+          <w:tab w:val="center" w:pos="4606"/>
+          <w:tab w:val="right" w:pos="6695"/>
+        </w:tabs>
+        <w:spacing w:after="0" w:line="259" w:lineRule="auto"/>
+        <w:ind w:left="-15" w:firstLine="0"/>
+      </w:pPr>
+      <w:r>
+        <w:tab/>
+      </w:r>
+      <w:r>
+        <w:rPr>
+          <w:noProof/>
+          <w:lang w:val="en-US"/>
+        </w:rPr>
+        <w:drawing>
+          <wp:inline distT="0" distB="0" distL="0" distR="0" wp14:anchorId="539D869F" wp14:editId="5D42650B">
+            <wp:extent cx="2505075" cy="676275"/>
+            <wp:effectExtent l="0" t="0" r="9525" b="9525"/>
+            <wp:docPr id="5" name="Picture 5"/>
+            <wp:cNvGraphicFramePr>
+              <a:graphicFrameLocks xmlns:a="http://schemas.openxmlformats.org/drawingml/2006/main" noChangeAspect="1"/>
+            </wp:cNvGraphicFramePr>
+            <a:graphic xmlns:a="http://schemas.openxmlformats.org/drawingml/2006/main">
+              <a:graphicData uri="http://schemas.openxmlformats.org/drawingml/2006/picture">
+                <pic:pic xmlns:pic="http://schemas.openxmlformats.org/drawingml/2006/picture">
+                  <pic:nvPicPr>
+                    <pic:cNvPr id="1" name=""/>
+                    <pic:cNvPicPr/>
+                  </pic:nvPicPr>
+                  <pic:blipFill>
+                    <a:blip r:embed="rId11"/>
+                    <a:stretch>
+                      <a:fillRect/>
+                    </a:stretch>
+                  </pic:blipFill>
+                  <pic:spPr>
+                    <a:xfrm>
+                      <a:off x="0" y="0"/>
+                      <a:ext cx="2505075" cy="676275"/>
+                    </a:xfrm>
+                    <a:prstGeom prst="rect">
+                      <a:avLst/>
+                    </a:prstGeom>
+                  </pic:spPr>
+                </pic:pic>
+              </a:graphicData>
+            </a:graphic>
+          </wp:inline>
+        </w:drawing>
+      </w:r>
+      <w:bookmarkStart w:id="0" w:name="_GoBack"/>
+      <w:bookmarkEnd w:id="0"/>
+      <w:r>
+        <w:rPr>
+          <w:rFonts w:ascii="Times New Roman" w:eastAsia="Times New Roman" w:hAnsi="Times New Roman" w:cs="Times New Roman"/>
+          <w:i/>
+          <w:sz w:val="12"/>
+        </w:rPr>
+        <w:tab/>
+      </w:r>
+      <w:r>
+        <w:t xml:space="preserve"> </w:t>
+      </w:r>
+      <w:r>
+        <w:tab/>
+        <w:t xml:space="preserve"> (3) </w:t>
+      </w:r>
+    </w:p>
+    <w:p>
+      <w:pPr>
+        <w:spacing w:after="154"/>
+        <w:ind w:left="-15" w:firstLine="341"/>
+      </w:pPr>
+      <w:r>
+        <w:t xml:space="preserve">називається залишковим членом квадратурної формули (похибкою формули). </w:t>
       </w:r>
     </w:p>
     <w:p>
@@ -637,16 +1254,18 @@
       <w:r>
         <w:t xml:space="preserve">1. </w:t>
       </w:r>
-      <w:r>
-        <w:rPr>
-          <w:rFonts w:ascii="TimesNewRoman" w:hAnsi="TimesNewRoman" w:cs="TimesNewRoman"/>
-          <w:kern w:val="0"/>
-          <w:sz w:val="20"/>
-          <w:szCs w:val="20"/>
-          <w:lang w:val="en-US"/>
-        </w:rPr>
-        <w:t>Ознайомитись із методами обчислення визначених інтегралів за</w:t>
-      </w:r>
+      <w:proofErr w:type="spellStart"/>
+      <w:r>
+        <w:rPr>
+          <w:rFonts w:ascii="TimesNewRoman" w:hAnsi="TimesNewRoman" w:cs="TimesNewRoman"/>
+          <w:kern w:val="0"/>
+          <w:sz w:val="20"/>
+          <w:szCs w:val="20"/>
+          <w:lang w:val="en-US"/>
+        </w:rPr>
+        <w:t>Ознайомитись</w:t>
+      </w:r>
+      <w:proofErr w:type="spellEnd"/>
       <w:r>
         <w:rPr>
           <w:rFonts w:ascii="TimesNewRoman" w:hAnsi="TimesNewRoman" w:cs="TimesNewRoman"/>
@@ -657,16 +1276,172 @@
         </w:rPr>
         <w:t xml:space="preserve"> </w:t>
       </w:r>
-      <w:r>
-        <w:rPr>
-          <w:rFonts w:ascii="TimesNewRoman" w:hAnsi="TimesNewRoman" w:cs="TimesNewRoman"/>
-          <w:kern w:val="0"/>
-          <w:sz w:val="20"/>
-          <w:szCs w:val="20"/>
-          <w:lang w:val="en-US"/>
-        </w:rPr>
-        <w:t>квадратурними формулами</w:t>
-      </w:r>
+      <w:proofErr w:type="spellStart"/>
+      <w:r>
+        <w:rPr>
+          <w:rFonts w:ascii="TimesNewRoman" w:hAnsi="TimesNewRoman" w:cs="TimesNewRoman"/>
+          <w:kern w:val="0"/>
+          <w:sz w:val="20"/>
+          <w:szCs w:val="20"/>
+          <w:lang w:val="en-US"/>
+        </w:rPr>
+        <w:t>із</w:t>
+      </w:r>
+      <w:proofErr w:type="spellEnd"/>
+      <w:r>
+        <w:rPr>
+          <w:rFonts w:ascii="TimesNewRoman" w:hAnsi="TimesNewRoman" w:cs="TimesNewRoman"/>
+          <w:kern w:val="0"/>
+          <w:sz w:val="20"/>
+          <w:szCs w:val="20"/>
+          <w:lang w:val="en-US"/>
+        </w:rPr>
+        <w:t xml:space="preserve"> </w:t>
+      </w:r>
+      <w:proofErr w:type="spellStart"/>
+      <w:r>
+        <w:rPr>
+          <w:rFonts w:ascii="TimesNewRoman" w:hAnsi="TimesNewRoman" w:cs="TimesNewRoman"/>
+          <w:kern w:val="0"/>
+          <w:sz w:val="20"/>
+          <w:szCs w:val="20"/>
+          <w:lang w:val="en-US"/>
+        </w:rPr>
+        <w:t>методами</w:t>
+      </w:r>
+      <w:proofErr w:type="spellEnd"/>
+      <w:r>
+        <w:rPr>
+          <w:rFonts w:ascii="TimesNewRoman" w:hAnsi="TimesNewRoman" w:cs="TimesNewRoman"/>
+          <w:kern w:val="0"/>
+          <w:sz w:val="20"/>
+          <w:szCs w:val="20"/>
+          <w:lang w:val="en-US"/>
+        </w:rPr>
+        <w:t xml:space="preserve"> </w:t>
+      </w:r>
+      <w:proofErr w:type="spellStart"/>
+      <w:r>
+        <w:rPr>
+          <w:rFonts w:ascii="TimesNewRoman" w:hAnsi="TimesNewRoman" w:cs="TimesNewRoman"/>
+          <w:kern w:val="0"/>
+          <w:sz w:val="20"/>
+          <w:szCs w:val="20"/>
+          <w:lang w:val="en-US"/>
+        </w:rPr>
+        <w:t>обчислення</w:t>
+      </w:r>
+      <w:proofErr w:type="spellEnd"/>
+      <w:r>
+        <w:rPr>
+          <w:rFonts w:ascii="TimesNewRoman" w:hAnsi="TimesNewRoman" w:cs="TimesNewRoman"/>
+          <w:kern w:val="0"/>
+          <w:sz w:val="20"/>
+          <w:szCs w:val="20"/>
+          <w:lang w:val="en-US"/>
+        </w:rPr>
+        <w:t xml:space="preserve"> </w:t>
+      </w:r>
+      <w:proofErr w:type="spellStart"/>
+      <w:r>
+        <w:rPr>
+          <w:rFonts w:ascii="TimesNewRoman" w:hAnsi="TimesNewRoman" w:cs="TimesNewRoman"/>
+          <w:kern w:val="0"/>
+          <w:sz w:val="20"/>
+          <w:szCs w:val="20"/>
+          <w:lang w:val="en-US"/>
+        </w:rPr>
+        <w:t>визначених</w:t>
+      </w:r>
+      <w:proofErr w:type="spellEnd"/>
+      <w:r>
+        <w:rPr>
+          <w:rFonts w:ascii="TimesNewRoman" w:hAnsi="TimesNewRoman" w:cs="TimesNewRoman"/>
+          <w:kern w:val="0"/>
+          <w:sz w:val="20"/>
+          <w:szCs w:val="20"/>
+          <w:lang w:val="en-US"/>
+        </w:rPr>
+        <w:t xml:space="preserve"> </w:t>
+      </w:r>
+      <w:proofErr w:type="spellStart"/>
+      <w:r>
+        <w:rPr>
+          <w:rFonts w:ascii="TimesNewRoman" w:hAnsi="TimesNewRoman" w:cs="TimesNewRoman"/>
+          <w:kern w:val="0"/>
+          <w:sz w:val="20"/>
+          <w:szCs w:val="20"/>
+          <w:lang w:val="en-US"/>
+        </w:rPr>
+        <w:t>інтегралів</w:t>
+      </w:r>
+      <w:proofErr w:type="spellEnd"/>
+      <w:r>
+        <w:rPr>
+          <w:rFonts w:ascii="TimesNewRoman" w:hAnsi="TimesNewRoman" w:cs="TimesNewRoman"/>
+          <w:kern w:val="0"/>
+          <w:sz w:val="20"/>
+          <w:szCs w:val="20"/>
+          <w:lang w:val="en-US"/>
+        </w:rPr>
+        <w:t xml:space="preserve"> </w:t>
+      </w:r>
+      <w:proofErr w:type="spellStart"/>
+      <w:r>
+        <w:rPr>
+          <w:rFonts w:ascii="TimesNewRoman" w:hAnsi="TimesNewRoman" w:cs="TimesNewRoman"/>
+          <w:kern w:val="0"/>
+          <w:sz w:val="20"/>
+          <w:szCs w:val="20"/>
+          <w:lang w:val="en-US"/>
+        </w:rPr>
+        <w:t>за</w:t>
+      </w:r>
+      <w:proofErr w:type="spellEnd"/>
+      <w:r>
+        <w:rPr>
+          <w:rFonts w:ascii="TimesNewRoman" w:hAnsi="TimesNewRoman" w:cs="TimesNewRoman"/>
+          <w:kern w:val="0"/>
+          <w:sz w:val="20"/>
+          <w:szCs w:val="20"/>
+          <w:lang w:val="en-US"/>
+        </w:rPr>
+        <w:t xml:space="preserve"> </w:t>
+      </w:r>
+      <w:proofErr w:type="spellStart"/>
+      <w:r>
+        <w:rPr>
+          <w:rFonts w:ascii="TimesNewRoman" w:hAnsi="TimesNewRoman" w:cs="TimesNewRoman"/>
+          <w:kern w:val="0"/>
+          <w:sz w:val="20"/>
+          <w:szCs w:val="20"/>
+          <w:lang w:val="en-US"/>
+        </w:rPr>
+        <w:t>квадратурними</w:t>
+      </w:r>
+      <w:proofErr w:type="spellEnd"/>
+      <w:r>
+        <w:rPr>
+          <w:rFonts w:ascii="TimesNewRoman" w:hAnsi="TimesNewRoman" w:cs="TimesNewRoman"/>
+          <w:kern w:val="0"/>
+          <w:sz w:val="20"/>
+          <w:szCs w:val="20"/>
+          <w:lang w:val="en-US"/>
+        </w:rPr>
+        <w:t xml:space="preserve"> </w:t>
+      </w:r>
+      <w:proofErr w:type="spellStart"/>
+      <w:r>
+        <w:rPr>
+          <w:rFonts w:ascii="TimesNewRoman" w:hAnsi="TimesNewRoman" w:cs="TimesNewRoman"/>
+          <w:kern w:val="0"/>
+          <w:sz w:val="20"/>
+          <w:szCs w:val="20"/>
+          <w:lang w:val="en-US"/>
+        </w:rPr>
+        <w:t>формулами</w:t>
+      </w:r>
+      <w:proofErr w:type="spellEnd"/>
       <w:r>
         <w:t>.</w:t>
       </w:r>
@@ -678,6 +1453,7 @@
         <w:jc w:val="both"/>
       </w:pPr>
       <w:r>
+        <w:lastRenderedPageBreak/>
         <w:t>2.</w:t>
       </w:r>
       <w:r>
@@ -708,36 +1484,194 @@
         </w:rPr>
         <w:t xml:space="preserve">3. </w:t>
       </w:r>
-      <w:r>
-        <w:rPr>
-          <w:rFonts w:ascii="TimesNewRoman" w:hAnsi="TimesNewRoman" w:cs="TimesNewRoman"/>
-          <w:kern w:val="0"/>
-          <w:sz w:val="20"/>
-          <w:szCs w:val="20"/>
-          <w:lang w:val="en-US"/>
-        </w:rPr>
-        <w:t>Знайти точне значення визначеного інтеграла одним із трьох</w:t>
-      </w:r>
-      <w:r>
-        <w:rPr>
-          <w:rFonts w:ascii="TimesNewRoman" w:hAnsi="TimesNewRoman" w:cs="TimesNewRoman"/>
-          <w:kern w:val="0"/>
-          <w:sz w:val="20"/>
-          <w:szCs w:val="20"/>
-          <w:lang w:val="en-US"/>
-        </w:rPr>
-        <w:t xml:space="preserve"> c</w:t>
-      </w:r>
-      <w:r>
-        <w:rPr>
-          <w:rFonts w:ascii="TimesNewRoman" w:hAnsi="TimesNewRoman" w:cs="TimesNewRoman"/>
-          <w:kern w:val="0"/>
-          <w:sz w:val="20"/>
-          <w:szCs w:val="20"/>
-          <w:lang w:val="en-US"/>
-        </w:rPr>
-        <w:t>пособів</w:t>
-      </w:r>
+      <w:proofErr w:type="spellStart"/>
+      <w:r>
+        <w:rPr>
+          <w:rFonts w:ascii="TimesNewRoman" w:hAnsi="TimesNewRoman" w:cs="TimesNewRoman"/>
+          <w:kern w:val="0"/>
+          <w:sz w:val="20"/>
+          <w:szCs w:val="20"/>
+          <w:lang w:val="en-US"/>
+        </w:rPr>
+        <w:t>Знайти</w:t>
+      </w:r>
+      <w:proofErr w:type="spellEnd"/>
+      <w:r>
+        <w:rPr>
+          <w:rFonts w:ascii="TimesNewRoman" w:hAnsi="TimesNewRoman" w:cs="TimesNewRoman"/>
+          <w:kern w:val="0"/>
+          <w:sz w:val="20"/>
+          <w:szCs w:val="20"/>
+          <w:lang w:val="en-US"/>
+        </w:rPr>
+        <w:t xml:space="preserve"> </w:t>
+      </w:r>
+      <w:proofErr w:type="spellStart"/>
+      <w:r>
+        <w:rPr>
+          <w:rFonts w:ascii="TimesNewRoman" w:hAnsi="TimesNewRoman" w:cs="TimesNewRoman"/>
+          <w:kern w:val="0"/>
+          <w:sz w:val="20"/>
+          <w:szCs w:val="20"/>
+          <w:lang w:val="en-US"/>
+        </w:rPr>
+        <w:t>точне</w:t>
+      </w:r>
+      <w:proofErr w:type="spellEnd"/>
+      <w:r>
+        <w:rPr>
+          <w:rFonts w:ascii="TimesNewRoman" w:hAnsi="TimesNewRoman" w:cs="TimesNewRoman"/>
+          <w:kern w:val="0"/>
+          <w:sz w:val="20"/>
+          <w:szCs w:val="20"/>
+          <w:lang w:val="en-US"/>
+        </w:rPr>
+        <w:t xml:space="preserve"> </w:t>
+      </w:r>
+      <w:proofErr w:type="spellStart"/>
+      <w:r>
+        <w:rPr>
+          <w:rFonts w:ascii="TimesNewRoman" w:hAnsi="TimesNewRoman" w:cs="TimesNewRoman"/>
+          <w:kern w:val="0"/>
+          <w:sz w:val="20"/>
+          <w:szCs w:val="20"/>
+          <w:lang w:val="en-US"/>
+        </w:rPr>
+        <w:t>значення</w:t>
+      </w:r>
+      <w:proofErr w:type="spellEnd"/>
+      <w:r>
+        <w:rPr>
+          <w:rFonts w:ascii="TimesNewRoman" w:hAnsi="TimesNewRoman" w:cs="TimesNewRoman"/>
+          <w:kern w:val="0"/>
+          <w:sz w:val="20"/>
+          <w:szCs w:val="20"/>
+          <w:lang w:val="en-US"/>
+        </w:rPr>
+        <w:t xml:space="preserve"> </w:t>
+      </w:r>
+      <w:proofErr w:type="spellStart"/>
+      <w:r>
+        <w:rPr>
+          <w:rFonts w:ascii="TimesNewRoman" w:hAnsi="TimesNewRoman" w:cs="TimesNewRoman"/>
+          <w:kern w:val="0"/>
+          <w:sz w:val="20"/>
+          <w:szCs w:val="20"/>
+          <w:lang w:val="en-US"/>
+        </w:rPr>
+        <w:t>визначеного</w:t>
+      </w:r>
+      <w:proofErr w:type="spellEnd"/>
+      <w:r>
+        <w:rPr>
+          <w:rFonts w:ascii="TimesNewRoman" w:hAnsi="TimesNewRoman" w:cs="TimesNewRoman"/>
+          <w:kern w:val="0"/>
+          <w:sz w:val="20"/>
+          <w:szCs w:val="20"/>
+          <w:lang w:val="en-US"/>
+        </w:rPr>
+        <w:t xml:space="preserve"> </w:t>
+      </w:r>
+      <w:proofErr w:type="spellStart"/>
+      <w:r>
+        <w:rPr>
+          <w:rFonts w:ascii="TimesNewRoman" w:hAnsi="TimesNewRoman" w:cs="TimesNewRoman"/>
+          <w:kern w:val="0"/>
+          <w:sz w:val="20"/>
+          <w:szCs w:val="20"/>
+          <w:lang w:val="en-US"/>
+        </w:rPr>
+        <w:t>інтеграла</w:t>
+      </w:r>
+      <w:proofErr w:type="spellEnd"/>
+      <w:r>
+        <w:rPr>
+          <w:rFonts w:ascii="TimesNewRoman" w:hAnsi="TimesNewRoman" w:cs="TimesNewRoman"/>
+          <w:kern w:val="0"/>
+          <w:sz w:val="20"/>
+          <w:szCs w:val="20"/>
+          <w:lang w:val="en-US"/>
+        </w:rPr>
+        <w:t xml:space="preserve"> </w:t>
+      </w:r>
+      <w:proofErr w:type="spellStart"/>
+      <w:r>
+        <w:rPr>
+          <w:rFonts w:ascii="TimesNewRoman" w:hAnsi="TimesNewRoman" w:cs="TimesNewRoman"/>
+          <w:kern w:val="0"/>
+          <w:sz w:val="20"/>
+          <w:szCs w:val="20"/>
+          <w:lang w:val="en-US"/>
+        </w:rPr>
+        <w:t>одним</w:t>
+      </w:r>
+      <w:proofErr w:type="spellEnd"/>
+      <w:r>
+        <w:rPr>
+          <w:rFonts w:ascii="TimesNewRoman" w:hAnsi="TimesNewRoman" w:cs="TimesNewRoman"/>
+          <w:kern w:val="0"/>
+          <w:sz w:val="20"/>
+          <w:szCs w:val="20"/>
+          <w:lang w:val="en-US"/>
+        </w:rPr>
+        <w:t xml:space="preserve"> </w:t>
+      </w:r>
+      <w:proofErr w:type="spellStart"/>
+      <w:r>
+        <w:rPr>
+          <w:rFonts w:ascii="TimesNewRoman" w:hAnsi="TimesNewRoman" w:cs="TimesNewRoman"/>
+          <w:kern w:val="0"/>
+          <w:sz w:val="20"/>
+          <w:szCs w:val="20"/>
+          <w:lang w:val="en-US"/>
+        </w:rPr>
+        <w:t>із</w:t>
+      </w:r>
+      <w:proofErr w:type="spellEnd"/>
+      <w:r>
+        <w:rPr>
+          <w:rFonts w:ascii="TimesNewRoman" w:hAnsi="TimesNewRoman" w:cs="TimesNewRoman"/>
+          <w:kern w:val="0"/>
+          <w:sz w:val="20"/>
+          <w:szCs w:val="20"/>
+          <w:lang w:val="en-US"/>
+        </w:rPr>
+        <w:t xml:space="preserve"> </w:t>
+      </w:r>
+      <w:proofErr w:type="spellStart"/>
+      <w:r>
+        <w:rPr>
+          <w:rFonts w:ascii="TimesNewRoman" w:hAnsi="TimesNewRoman" w:cs="TimesNewRoman"/>
+          <w:kern w:val="0"/>
+          <w:sz w:val="20"/>
+          <w:szCs w:val="20"/>
+          <w:lang w:val="en-US"/>
+        </w:rPr>
+        <w:t>трьох</w:t>
+      </w:r>
+      <w:proofErr w:type="spellEnd"/>
+      <w:r>
+        <w:rPr>
+          <w:rFonts w:ascii="TimesNewRoman" w:hAnsi="TimesNewRoman" w:cs="TimesNewRoman"/>
+          <w:kern w:val="0"/>
+          <w:sz w:val="20"/>
+          <w:szCs w:val="20"/>
+          <w:lang w:val="en-US"/>
+        </w:rPr>
+        <w:t xml:space="preserve"> </w:t>
+      </w:r>
+      <w:proofErr w:type="spellStart"/>
+      <w:r>
+        <w:rPr>
+          <w:rFonts w:ascii="TimesNewRoman" w:hAnsi="TimesNewRoman" w:cs="TimesNewRoman"/>
+          <w:kern w:val="0"/>
+          <w:sz w:val="20"/>
+          <w:szCs w:val="20"/>
+          <w:lang w:val="en-US"/>
+        </w:rPr>
+        <w:t>cпособів</w:t>
+      </w:r>
+      <w:proofErr w:type="spellEnd"/>
     </w:p>
     <w:p>
       <w:pPr>
@@ -762,18 +1696,152 @@
           <w:szCs w:val="20"/>
           <w:lang w:val="en-US"/>
         </w:rPr>
-        <w:t>4</w:t>
-      </w:r>
-      <w:r>
-        <w:rPr>
-          <w:rFonts w:ascii="TimesNewRoman" w:hAnsi="TimesNewRoman" w:cs="TimesNewRoman"/>
-          <w:kern w:val="0"/>
-          <w:sz w:val="20"/>
-          <w:szCs w:val="20"/>
-          <w:lang w:val="en-US"/>
-        </w:rPr>
-        <w:t>. Написати у системі MatLab програму для знаходження значення</w:t>
-      </w:r>
+        <w:t xml:space="preserve">4. </w:t>
+      </w:r>
+      <w:proofErr w:type="spellStart"/>
+      <w:r>
+        <w:rPr>
+          <w:rFonts w:ascii="TimesNewRoman" w:hAnsi="TimesNewRoman" w:cs="TimesNewRoman"/>
+          <w:kern w:val="0"/>
+          <w:sz w:val="20"/>
+          <w:szCs w:val="20"/>
+          <w:lang w:val="en-US"/>
+        </w:rPr>
+        <w:t>Написати</w:t>
+      </w:r>
+      <w:proofErr w:type="spellEnd"/>
+      <w:r>
+        <w:rPr>
+          <w:rFonts w:ascii="TimesNewRoman" w:hAnsi="TimesNewRoman" w:cs="TimesNewRoman"/>
+          <w:kern w:val="0"/>
+          <w:sz w:val="20"/>
+          <w:szCs w:val="20"/>
+          <w:lang w:val="en-US"/>
+        </w:rPr>
+        <w:t xml:space="preserve"> у </w:t>
+      </w:r>
+      <w:proofErr w:type="spellStart"/>
+      <w:r>
+        <w:rPr>
+          <w:rFonts w:ascii="TimesNewRoman" w:hAnsi="TimesNewRoman" w:cs="TimesNewRoman"/>
+          <w:kern w:val="0"/>
+          <w:sz w:val="20"/>
+          <w:szCs w:val="20"/>
+          <w:lang w:val="en-US"/>
+        </w:rPr>
+        <w:t>системі</w:t>
+      </w:r>
+      <w:proofErr w:type="spellEnd"/>
+      <w:r>
+        <w:rPr>
+          <w:rFonts w:ascii="TimesNewRoman" w:hAnsi="TimesNewRoman" w:cs="TimesNewRoman"/>
+          <w:kern w:val="0"/>
+          <w:sz w:val="20"/>
+          <w:szCs w:val="20"/>
+          <w:lang w:val="en-US"/>
+        </w:rPr>
+        <w:t xml:space="preserve"> </w:t>
+      </w:r>
+      <w:proofErr w:type="spellStart"/>
+      <w:r>
+        <w:rPr>
+          <w:rFonts w:ascii="TimesNewRoman" w:hAnsi="TimesNewRoman" w:cs="TimesNewRoman"/>
+          <w:kern w:val="0"/>
+          <w:sz w:val="20"/>
+          <w:szCs w:val="20"/>
+          <w:lang w:val="en-US"/>
+        </w:rPr>
+        <w:t>MatLab</w:t>
+      </w:r>
+      <w:proofErr w:type="spellEnd"/>
+      <w:r>
+        <w:rPr>
+          <w:rFonts w:ascii="TimesNewRoman" w:hAnsi="TimesNewRoman" w:cs="TimesNewRoman"/>
+          <w:kern w:val="0"/>
+          <w:sz w:val="20"/>
+          <w:szCs w:val="20"/>
+          <w:lang w:val="en-US"/>
+        </w:rPr>
+        <w:t xml:space="preserve"> </w:t>
+      </w:r>
+      <w:proofErr w:type="spellStart"/>
+      <w:r>
+        <w:rPr>
+          <w:rFonts w:ascii="TimesNewRoman" w:hAnsi="TimesNewRoman" w:cs="TimesNewRoman"/>
+          <w:kern w:val="0"/>
+          <w:sz w:val="20"/>
+          <w:szCs w:val="20"/>
+          <w:lang w:val="en-US"/>
+        </w:rPr>
+        <w:t>програму</w:t>
+      </w:r>
+      <w:proofErr w:type="spellEnd"/>
+      <w:r>
+        <w:rPr>
+          <w:rFonts w:ascii="TimesNewRoman" w:hAnsi="TimesNewRoman" w:cs="TimesNewRoman"/>
+          <w:kern w:val="0"/>
+          <w:sz w:val="20"/>
+          <w:szCs w:val="20"/>
+          <w:lang w:val="en-US"/>
+        </w:rPr>
+        <w:t xml:space="preserve"> </w:t>
+      </w:r>
+      <w:proofErr w:type="spellStart"/>
+      <w:r>
+        <w:rPr>
+          <w:rFonts w:ascii="TimesNewRoman" w:hAnsi="TimesNewRoman" w:cs="TimesNewRoman"/>
+          <w:kern w:val="0"/>
+          <w:sz w:val="20"/>
+          <w:szCs w:val="20"/>
+          <w:lang w:val="en-US"/>
+        </w:rPr>
+        <w:t>для</w:t>
+      </w:r>
+      <w:proofErr w:type="spellEnd"/>
+      <w:r>
+        <w:rPr>
+          <w:rFonts w:ascii="TimesNewRoman" w:hAnsi="TimesNewRoman" w:cs="TimesNewRoman"/>
+          <w:kern w:val="0"/>
+          <w:sz w:val="20"/>
+          <w:szCs w:val="20"/>
+          <w:lang w:val="en-US"/>
+        </w:rPr>
+        <w:t xml:space="preserve"> </w:t>
+      </w:r>
+      <w:proofErr w:type="spellStart"/>
+      <w:r>
+        <w:rPr>
+          <w:rFonts w:ascii="TimesNewRoman" w:hAnsi="TimesNewRoman" w:cs="TimesNewRoman"/>
+          <w:kern w:val="0"/>
+          <w:sz w:val="20"/>
+          <w:szCs w:val="20"/>
+          <w:lang w:val="en-US"/>
+        </w:rPr>
+        <w:t>знаходження</w:t>
+      </w:r>
+      <w:proofErr w:type="spellEnd"/>
+      <w:r>
+        <w:rPr>
+          <w:rFonts w:ascii="TimesNewRoman" w:hAnsi="TimesNewRoman" w:cs="TimesNewRoman"/>
+          <w:kern w:val="0"/>
+          <w:sz w:val="20"/>
+          <w:szCs w:val="20"/>
+          <w:lang w:val="en-US"/>
+        </w:rPr>
+        <w:t xml:space="preserve"> </w:t>
+      </w:r>
+      <w:proofErr w:type="spellStart"/>
+      <w:r>
+        <w:rPr>
+          <w:rFonts w:ascii="TimesNewRoman" w:hAnsi="TimesNewRoman" w:cs="TimesNewRoman"/>
+          <w:kern w:val="0"/>
+          <w:sz w:val="20"/>
+          <w:szCs w:val="20"/>
+          <w:lang w:val="en-US"/>
+        </w:rPr>
+        <w:t>значення</w:t>
+      </w:r>
+      <w:proofErr w:type="spellEnd"/>
     </w:p>
     <w:p>
       <w:pPr>
@@ -790,16 +1858,152 @@
           <w:lang w:val="en-US"/>
         </w:rPr>
       </w:pPr>
-      <w:r>
-        <w:rPr>
-          <w:rFonts w:ascii="TimesNewRoman" w:hAnsi="TimesNewRoman" w:cs="TimesNewRoman"/>
-          <w:kern w:val="0"/>
-          <w:sz w:val="20"/>
-          <w:szCs w:val="20"/>
-          <w:lang w:val="en-US"/>
-        </w:rPr>
-        <w:t>визначеного інтеграла за квадратурними формулами, і формулою Сімпсона</w:t>
-      </w:r>
+      <w:proofErr w:type="spellStart"/>
+      <w:proofErr w:type="gramStart"/>
+      <w:r>
+        <w:rPr>
+          <w:rFonts w:ascii="TimesNewRoman" w:hAnsi="TimesNewRoman" w:cs="TimesNewRoman"/>
+          <w:kern w:val="0"/>
+          <w:sz w:val="20"/>
+          <w:szCs w:val="20"/>
+          <w:lang w:val="en-US"/>
+        </w:rPr>
+        <w:t>визначеного</w:t>
+      </w:r>
+      <w:proofErr w:type="spellEnd"/>
+      <w:proofErr w:type="gramEnd"/>
+      <w:r>
+        <w:rPr>
+          <w:rFonts w:ascii="TimesNewRoman" w:hAnsi="TimesNewRoman" w:cs="TimesNewRoman"/>
+          <w:kern w:val="0"/>
+          <w:sz w:val="20"/>
+          <w:szCs w:val="20"/>
+          <w:lang w:val="en-US"/>
+        </w:rPr>
+        <w:t xml:space="preserve"> </w:t>
+      </w:r>
+      <w:proofErr w:type="spellStart"/>
+      <w:r>
+        <w:rPr>
+          <w:rFonts w:ascii="TimesNewRoman" w:hAnsi="TimesNewRoman" w:cs="TimesNewRoman"/>
+          <w:kern w:val="0"/>
+          <w:sz w:val="20"/>
+          <w:szCs w:val="20"/>
+          <w:lang w:val="en-US"/>
+        </w:rPr>
+        <w:t>інтеграла</w:t>
+      </w:r>
+      <w:proofErr w:type="spellEnd"/>
+      <w:r>
+        <w:rPr>
+          <w:rFonts w:ascii="TimesNewRoman" w:hAnsi="TimesNewRoman" w:cs="TimesNewRoman"/>
+          <w:kern w:val="0"/>
+          <w:sz w:val="20"/>
+          <w:szCs w:val="20"/>
+          <w:lang w:val="en-US"/>
+        </w:rPr>
+        <w:t xml:space="preserve"> </w:t>
+      </w:r>
+      <w:proofErr w:type="spellStart"/>
+      <w:r>
+        <w:rPr>
+          <w:rFonts w:ascii="TimesNewRoman" w:hAnsi="TimesNewRoman" w:cs="TimesNewRoman"/>
+          <w:kern w:val="0"/>
+          <w:sz w:val="20"/>
+          <w:szCs w:val="20"/>
+          <w:lang w:val="en-US"/>
+        </w:rPr>
+        <w:t>за</w:t>
+      </w:r>
+      <w:proofErr w:type="spellEnd"/>
+      <w:r>
+        <w:rPr>
+          <w:rFonts w:ascii="TimesNewRoman" w:hAnsi="TimesNewRoman" w:cs="TimesNewRoman"/>
+          <w:kern w:val="0"/>
+          <w:sz w:val="20"/>
+          <w:szCs w:val="20"/>
+          <w:lang w:val="en-US"/>
+        </w:rPr>
+        <w:t xml:space="preserve"> </w:t>
+      </w:r>
+      <w:proofErr w:type="spellStart"/>
+      <w:r>
+        <w:rPr>
+          <w:rFonts w:ascii="TimesNewRoman" w:hAnsi="TimesNewRoman" w:cs="TimesNewRoman"/>
+          <w:kern w:val="0"/>
+          <w:sz w:val="20"/>
+          <w:szCs w:val="20"/>
+          <w:lang w:val="en-US"/>
+        </w:rPr>
+        <w:t>квадратурними</w:t>
+      </w:r>
+      <w:proofErr w:type="spellEnd"/>
+      <w:r>
+        <w:rPr>
+          <w:rFonts w:ascii="TimesNewRoman" w:hAnsi="TimesNewRoman" w:cs="TimesNewRoman"/>
+          <w:kern w:val="0"/>
+          <w:sz w:val="20"/>
+          <w:szCs w:val="20"/>
+          <w:lang w:val="en-US"/>
+        </w:rPr>
+        <w:t xml:space="preserve"> </w:t>
+      </w:r>
+      <w:proofErr w:type="spellStart"/>
+      <w:r>
+        <w:rPr>
+          <w:rFonts w:ascii="TimesNewRoman" w:hAnsi="TimesNewRoman" w:cs="TimesNewRoman"/>
+          <w:kern w:val="0"/>
+          <w:sz w:val="20"/>
+          <w:szCs w:val="20"/>
+          <w:lang w:val="en-US"/>
+        </w:rPr>
+        <w:t>формулами</w:t>
+      </w:r>
+      <w:proofErr w:type="spellEnd"/>
+      <w:r>
+        <w:rPr>
+          <w:rFonts w:ascii="TimesNewRoman" w:hAnsi="TimesNewRoman" w:cs="TimesNewRoman"/>
+          <w:kern w:val="0"/>
+          <w:sz w:val="20"/>
+          <w:szCs w:val="20"/>
+          <w:lang w:val="en-US"/>
+        </w:rPr>
+        <w:t xml:space="preserve">, і </w:t>
+      </w:r>
+      <w:proofErr w:type="spellStart"/>
+      <w:r>
+        <w:rPr>
+          <w:rFonts w:ascii="TimesNewRoman" w:hAnsi="TimesNewRoman" w:cs="TimesNewRoman"/>
+          <w:kern w:val="0"/>
+          <w:sz w:val="20"/>
+          <w:szCs w:val="20"/>
+          <w:lang w:val="en-US"/>
+        </w:rPr>
+        <w:t>формулою</w:t>
+      </w:r>
+      <w:proofErr w:type="spellEnd"/>
+      <w:r>
+        <w:rPr>
+          <w:rFonts w:ascii="TimesNewRoman" w:hAnsi="TimesNewRoman" w:cs="TimesNewRoman"/>
+          <w:kern w:val="0"/>
+          <w:sz w:val="20"/>
+          <w:szCs w:val="20"/>
+          <w:lang w:val="en-US"/>
+        </w:rPr>
+        <w:t xml:space="preserve"> </w:t>
+      </w:r>
+      <w:proofErr w:type="spellStart"/>
+      <w:r>
+        <w:rPr>
+          <w:rFonts w:ascii="TimesNewRoman" w:hAnsi="TimesNewRoman" w:cs="TimesNewRoman"/>
+          <w:kern w:val="0"/>
+          <w:sz w:val="20"/>
+          <w:szCs w:val="20"/>
+          <w:lang w:val="en-US"/>
+        </w:rPr>
+        <w:t>Сімпсона</w:t>
+      </w:r>
+      <w:proofErr w:type="spellEnd"/>
     </w:p>
     <w:p>
       <w:pPr>
@@ -816,15 +2020,95 @@
           <w:lang w:val="en-US"/>
         </w:rPr>
       </w:pPr>
-      <w:r>
-        <w:rPr>
-          <w:rFonts w:ascii="TimesNewRoman" w:hAnsi="TimesNewRoman" w:cs="TimesNewRoman"/>
-          <w:kern w:val="0"/>
-          <w:sz w:val="20"/>
-          <w:szCs w:val="20"/>
-          <w:lang w:val="en-US"/>
-        </w:rPr>
-        <w:t>при розбитті на 10, 100 і 1000 відрзіків.</w:t>
+      <w:proofErr w:type="spellStart"/>
+      <w:proofErr w:type="gramStart"/>
+      <w:r>
+        <w:rPr>
+          <w:rFonts w:ascii="TimesNewRoman" w:hAnsi="TimesNewRoman" w:cs="TimesNewRoman"/>
+          <w:kern w:val="0"/>
+          <w:sz w:val="20"/>
+          <w:szCs w:val="20"/>
+          <w:lang w:val="en-US"/>
+        </w:rPr>
+        <w:t>при</w:t>
+      </w:r>
+      <w:proofErr w:type="spellEnd"/>
+      <w:proofErr w:type="gramEnd"/>
+      <w:r>
+        <w:rPr>
+          <w:rFonts w:ascii="TimesNewRoman" w:hAnsi="TimesNewRoman" w:cs="TimesNewRoman"/>
+          <w:kern w:val="0"/>
+          <w:sz w:val="20"/>
+          <w:szCs w:val="20"/>
+          <w:lang w:val="en-US"/>
+        </w:rPr>
+        <w:t xml:space="preserve"> </w:t>
+      </w:r>
+      <w:proofErr w:type="spellStart"/>
+      <w:r>
+        <w:rPr>
+          <w:rFonts w:ascii="TimesNewRoman" w:hAnsi="TimesNewRoman" w:cs="TimesNewRoman"/>
+          <w:kern w:val="0"/>
+          <w:sz w:val="20"/>
+          <w:szCs w:val="20"/>
+          <w:lang w:val="en-US"/>
+        </w:rPr>
+        <w:t>розбитті</w:t>
+      </w:r>
+      <w:proofErr w:type="spellEnd"/>
+      <w:r>
+        <w:rPr>
+          <w:rFonts w:ascii="TimesNewRoman" w:hAnsi="TimesNewRoman" w:cs="TimesNewRoman"/>
+          <w:kern w:val="0"/>
+          <w:sz w:val="20"/>
+          <w:szCs w:val="20"/>
+          <w:lang w:val="en-US"/>
+        </w:rPr>
+        <w:t xml:space="preserve"> </w:t>
+      </w:r>
+      <w:proofErr w:type="spellStart"/>
+      <w:r>
+        <w:rPr>
+          <w:rFonts w:ascii="TimesNewRoman" w:hAnsi="TimesNewRoman" w:cs="TimesNewRoman"/>
+          <w:kern w:val="0"/>
+          <w:sz w:val="20"/>
+          <w:szCs w:val="20"/>
+          <w:lang w:val="en-US"/>
+        </w:rPr>
+        <w:t>на</w:t>
+      </w:r>
+      <w:proofErr w:type="spellEnd"/>
+      <w:r>
+        <w:rPr>
+          <w:rFonts w:ascii="TimesNewRoman" w:hAnsi="TimesNewRoman" w:cs="TimesNewRoman"/>
+          <w:kern w:val="0"/>
+          <w:sz w:val="20"/>
+          <w:szCs w:val="20"/>
+          <w:lang w:val="en-US"/>
+        </w:rPr>
+        <w:t xml:space="preserve"> 10, 100 і 1000 </w:t>
+      </w:r>
+      <w:proofErr w:type="spellStart"/>
+      <w:r>
+        <w:rPr>
+          <w:rFonts w:ascii="TimesNewRoman" w:hAnsi="TimesNewRoman" w:cs="TimesNewRoman"/>
+          <w:kern w:val="0"/>
+          <w:sz w:val="20"/>
+          <w:szCs w:val="20"/>
+          <w:lang w:val="en-US"/>
+        </w:rPr>
+        <w:t>відрзіків</w:t>
+      </w:r>
+      <w:proofErr w:type="spellEnd"/>
+      <w:r>
+        <w:rPr>
+          <w:rFonts w:ascii="TimesNewRoman" w:hAnsi="TimesNewRoman" w:cs="TimesNewRoman"/>
+          <w:kern w:val="0"/>
+          <w:sz w:val="20"/>
+          <w:szCs w:val="20"/>
+          <w:lang w:val="en-US"/>
+        </w:rPr>
+        <w:t>.</w:t>
       </w:r>
     </w:p>
     <w:p>
@@ -850,17 +2134,161 @@
           <w:szCs w:val="20"/>
           <w:lang w:val="en-US"/>
         </w:rPr>
-        <w:t>5</w:t>
-      </w:r>
-      <w:r>
-        <w:rPr>
-          <w:rFonts w:ascii="TimesNewRoman" w:hAnsi="TimesNewRoman" w:cs="TimesNewRoman"/>
-          <w:kern w:val="0"/>
-          <w:sz w:val="20"/>
-          <w:szCs w:val="20"/>
-          <w:lang w:val="en-US"/>
-        </w:rPr>
-        <w:t>. Знайти абсолютні та відності похибки результатів для 10, 100 і 1000</w:t>
+        <w:t xml:space="preserve">5. </w:t>
+      </w:r>
+      <w:proofErr w:type="spellStart"/>
+      <w:r>
+        <w:rPr>
+          <w:rFonts w:ascii="TimesNewRoman" w:hAnsi="TimesNewRoman" w:cs="TimesNewRoman"/>
+          <w:kern w:val="0"/>
+          <w:sz w:val="20"/>
+          <w:szCs w:val="20"/>
+          <w:lang w:val="en-US"/>
+        </w:rPr>
+        <w:t>Знайти</w:t>
+      </w:r>
+      <w:proofErr w:type="spellEnd"/>
+      <w:r>
+        <w:rPr>
+          <w:rFonts w:ascii="TimesNewRoman" w:hAnsi="TimesNewRoman" w:cs="TimesNewRoman"/>
+          <w:kern w:val="0"/>
+          <w:sz w:val="20"/>
+          <w:szCs w:val="20"/>
+          <w:lang w:val="en-US"/>
+        </w:rPr>
+        <w:t xml:space="preserve"> </w:t>
+      </w:r>
+      <w:proofErr w:type="spellStart"/>
+      <w:r>
+        <w:rPr>
+          <w:rFonts w:ascii="TimesNewRoman" w:hAnsi="TimesNewRoman" w:cs="TimesNewRoman"/>
+          <w:kern w:val="0"/>
+          <w:sz w:val="20"/>
+          <w:szCs w:val="20"/>
+          <w:lang w:val="en-US"/>
+        </w:rPr>
+        <w:t>абсолютні</w:t>
+      </w:r>
+      <w:proofErr w:type="spellEnd"/>
+      <w:r>
+        <w:rPr>
+          <w:rFonts w:ascii="TimesNewRoman" w:hAnsi="TimesNewRoman" w:cs="TimesNewRoman"/>
+          <w:kern w:val="0"/>
+          <w:sz w:val="20"/>
+          <w:szCs w:val="20"/>
+          <w:lang w:val="en-US"/>
+        </w:rPr>
+        <w:t xml:space="preserve"> </w:t>
+      </w:r>
+      <w:proofErr w:type="spellStart"/>
+      <w:r>
+        <w:rPr>
+          <w:rFonts w:ascii="TimesNewRoman" w:hAnsi="TimesNewRoman" w:cs="TimesNewRoman"/>
+          <w:kern w:val="0"/>
+          <w:sz w:val="20"/>
+          <w:szCs w:val="20"/>
+          <w:lang w:val="en-US"/>
+        </w:rPr>
+        <w:t>та</w:t>
+      </w:r>
+      <w:proofErr w:type="spellEnd"/>
+      <w:r>
+        <w:rPr>
+          <w:rFonts w:ascii="TimesNewRoman" w:hAnsi="TimesNewRoman" w:cs="TimesNewRoman"/>
+          <w:kern w:val="0"/>
+          <w:sz w:val="20"/>
+          <w:szCs w:val="20"/>
+          <w:lang w:val="en-US"/>
+        </w:rPr>
+        <w:t xml:space="preserve"> </w:t>
+      </w:r>
+      <w:proofErr w:type="spellStart"/>
+      <w:r>
+        <w:rPr>
+          <w:rFonts w:ascii="TimesNewRoman" w:hAnsi="TimesNewRoman" w:cs="TimesNewRoman"/>
+          <w:kern w:val="0"/>
+          <w:sz w:val="20"/>
+          <w:szCs w:val="20"/>
+          <w:lang w:val="en-US"/>
+        </w:rPr>
+        <w:t>відності</w:t>
+      </w:r>
+      <w:proofErr w:type="spellEnd"/>
+      <w:r>
+        <w:rPr>
+          <w:rFonts w:ascii="TimesNewRoman" w:hAnsi="TimesNewRoman" w:cs="TimesNewRoman"/>
+          <w:kern w:val="0"/>
+          <w:sz w:val="20"/>
+          <w:szCs w:val="20"/>
+          <w:lang w:val="en-US"/>
+        </w:rPr>
+        <w:t xml:space="preserve"> </w:t>
+      </w:r>
+      <w:proofErr w:type="spellStart"/>
+      <w:r>
+        <w:rPr>
+          <w:rFonts w:ascii="TimesNewRoman" w:hAnsi="TimesNewRoman" w:cs="TimesNewRoman"/>
+          <w:kern w:val="0"/>
+          <w:sz w:val="20"/>
+          <w:szCs w:val="20"/>
+          <w:lang w:val="en-US"/>
+        </w:rPr>
+        <w:t>похибки</w:t>
+      </w:r>
+      <w:proofErr w:type="spellEnd"/>
+      <w:r>
+        <w:rPr>
+          <w:rFonts w:ascii="TimesNewRoman" w:hAnsi="TimesNewRoman" w:cs="TimesNewRoman"/>
+          <w:kern w:val="0"/>
+          <w:sz w:val="20"/>
+          <w:szCs w:val="20"/>
+          <w:lang w:val="en-US"/>
+        </w:rPr>
+        <w:t xml:space="preserve"> </w:t>
+      </w:r>
+      <w:proofErr w:type="spellStart"/>
+      <w:r>
+        <w:rPr>
+          <w:rFonts w:ascii="TimesNewRoman" w:hAnsi="TimesNewRoman" w:cs="TimesNewRoman"/>
+          <w:kern w:val="0"/>
+          <w:sz w:val="20"/>
+          <w:szCs w:val="20"/>
+          <w:lang w:val="en-US"/>
+        </w:rPr>
+        <w:t>результатів</w:t>
+      </w:r>
+      <w:proofErr w:type="spellEnd"/>
+      <w:r>
+        <w:rPr>
+          <w:rFonts w:ascii="TimesNewRoman" w:hAnsi="TimesNewRoman" w:cs="TimesNewRoman"/>
+          <w:kern w:val="0"/>
+          <w:sz w:val="20"/>
+          <w:szCs w:val="20"/>
+          <w:lang w:val="en-US"/>
+        </w:rPr>
+        <w:t xml:space="preserve"> </w:t>
+      </w:r>
+      <w:proofErr w:type="spellStart"/>
+      <w:r>
+        <w:rPr>
+          <w:rFonts w:ascii="TimesNewRoman" w:hAnsi="TimesNewRoman" w:cs="TimesNewRoman"/>
+          <w:kern w:val="0"/>
+          <w:sz w:val="20"/>
+          <w:szCs w:val="20"/>
+          <w:lang w:val="en-US"/>
+        </w:rPr>
+        <w:t>для</w:t>
+      </w:r>
+      <w:proofErr w:type="spellEnd"/>
+      <w:r>
+        <w:rPr>
+          <w:rFonts w:ascii="TimesNewRoman" w:hAnsi="TimesNewRoman" w:cs="TimesNewRoman"/>
+          <w:kern w:val="0"/>
+          <w:sz w:val="20"/>
+          <w:szCs w:val="20"/>
+          <w:lang w:val="en-US"/>
+        </w:rPr>
+        <w:t xml:space="preserve"> 10, 100 і 1000</w:t>
       </w:r>
     </w:p>
     <w:p>
@@ -878,15 +2306,139 @@
           <w:lang w:val="en-US"/>
         </w:rPr>
       </w:pPr>
-      <w:r>
-        <w:rPr>
-          <w:rFonts w:ascii="TimesNewRoman" w:hAnsi="TimesNewRoman" w:cs="TimesNewRoman"/>
-          <w:kern w:val="0"/>
-          <w:sz w:val="20"/>
-          <w:szCs w:val="20"/>
-          <w:lang w:val="en-US"/>
-        </w:rPr>
-        <w:t>відрізків по відношенню до точного значення.</w:t>
+      <w:proofErr w:type="spellStart"/>
+      <w:proofErr w:type="gramStart"/>
+      <w:r>
+        <w:rPr>
+          <w:rFonts w:ascii="TimesNewRoman" w:hAnsi="TimesNewRoman" w:cs="TimesNewRoman"/>
+          <w:kern w:val="0"/>
+          <w:sz w:val="20"/>
+          <w:szCs w:val="20"/>
+          <w:lang w:val="en-US"/>
+        </w:rPr>
+        <w:t>відрізків</w:t>
+      </w:r>
+      <w:proofErr w:type="spellEnd"/>
+      <w:proofErr w:type="gramEnd"/>
+      <w:r>
+        <w:rPr>
+          <w:rFonts w:ascii="TimesNewRoman" w:hAnsi="TimesNewRoman" w:cs="TimesNewRoman"/>
+          <w:kern w:val="0"/>
+          <w:sz w:val="20"/>
+          <w:szCs w:val="20"/>
+          <w:lang w:val="en-US"/>
+        </w:rPr>
+        <w:t xml:space="preserve"> </w:t>
+      </w:r>
+      <w:proofErr w:type="spellStart"/>
+      <w:r>
+        <w:rPr>
+          <w:rFonts w:ascii="TimesNewRoman" w:hAnsi="TimesNewRoman" w:cs="TimesNewRoman"/>
+          <w:kern w:val="0"/>
+          <w:sz w:val="20"/>
+          <w:szCs w:val="20"/>
+          <w:lang w:val="en-US"/>
+        </w:rPr>
+        <w:t>по</w:t>
+      </w:r>
+      <w:proofErr w:type="spellEnd"/>
+      <w:r>
+        <w:rPr>
+          <w:rFonts w:ascii="TimesNewRoman" w:hAnsi="TimesNewRoman" w:cs="TimesNewRoman"/>
+          <w:kern w:val="0"/>
+          <w:sz w:val="20"/>
+          <w:szCs w:val="20"/>
+          <w:lang w:val="en-US"/>
+        </w:rPr>
+        <w:t xml:space="preserve"> </w:t>
+      </w:r>
+      <w:proofErr w:type="spellStart"/>
+      <w:r>
+        <w:rPr>
+          <w:rFonts w:ascii="TimesNewRoman" w:hAnsi="TimesNewRoman" w:cs="TimesNewRoman"/>
+          <w:kern w:val="0"/>
+          <w:sz w:val="20"/>
+          <w:szCs w:val="20"/>
+          <w:lang w:val="en-US"/>
+        </w:rPr>
+        <w:t>відношенню</w:t>
+      </w:r>
+      <w:proofErr w:type="spellEnd"/>
+      <w:r>
+        <w:rPr>
+          <w:rFonts w:ascii="TimesNewRoman" w:hAnsi="TimesNewRoman" w:cs="TimesNewRoman"/>
+          <w:kern w:val="0"/>
+          <w:sz w:val="20"/>
+          <w:szCs w:val="20"/>
+          <w:lang w:val="en-US"/>
+        </w:rPr>
+        <w:t xml:space="preserve"> </w:t>
+      </w:r>
+      <w:proofErr w:type="spellStart"/>
+      <w:r>
+        <w:rPr>
+          <w:rFonts w:ascii="TimesNewRoman" w:hAnsi="TimesNewRoman" w:cs="TimesNewRoman"/>
+          <w:kern w:val="0"/>
+          <w:sz w:val="20"/>
+          <w:szCs w:val="20"/>
+          <w:lang w:val="en-US"/>
+        </w:rPr>
+        <w:t>до</w:t>
+      </w:r>
+      <w:proofErr w:type="spellEnd"/>
+      <w:r>
+        <w:rPr>
+          <w:rFonts w:ascii="TimesNewRoman" w:hAnsi="TimesNewRoman" w:cs="TimesNewRoman"/>
+          <w:kern w:val="0"/>
+          <w:sz w:val="20"/>
+          <w:szCs w:val="20"/>
+          <w:lang w:val="en-US"/>
+        </w:rPr>
+        <w:t xml:space="preserve"> </w:t>
+      </w:r>
+      <w:proofErr w:type="spellStart"/>
+      <w:r>
+        <w:rPr>
+          <w:rFonts w:ascii="TimesNewRoman" w:hAnsi="TimesNewRoman" w:cs="TimesNewRoman"/>
+          <w:kern w:val="0"/>
+          <w:sz w:val="20"/>
+          <w:szCs w:val="20"/>
+          <w:lang w:val="en-US"/>
+        </w:rPr>
+        <w:t>точного</w:t>
+      </w:r>
+      <w:proofErr w:type="spellEnd"/>
+      <w:r>
+        <w:rPr>
+          <w:rFonts w:ascii="TimesNewRoman" w:hAnsi="TimesNewRoman" w:cs="TimesNewRoman"/>
+          <w:kern w:val="0"/>
+          <w:sz w:val="20"/>
+          <w:szCs w:val="20"/>
+          <w:lang w:val="en-US"/>
+        </w:rPr>
+        <w:t xml:space="preserve"> </w:t>
+      </w:r>
+      <w:proofErr w:type="spellStart"/>
+      <w:r>
+        <w:rPr>
+          <w:rFonts w:ascii="TimesNewRoman" w:hAnsi="TimesNewRoman" w:cs="TimesNewRoman"/>
+          <w:kern w:val="0"/>
+          <w:sz w:val="20"/>
+          <w:szCs w:val="20"/>
+          <w:lang w:val="en-US"/>
+        </w:rPr>
+        <w:t>значення</w:t>
+      </w:r>
+      <w:proofErr w:type="spellEnd"/>
+      <w:r>
+        <w:rPr>
+          <w:rFonts w:ascii="TimesNewRoman" w:hAnsi="TimesNewRoman" w:cs="TimesNewRoman"/>
+          <w:kern w:val="0"/>
+          <w:sz w:val="20"/>
+          <w:szCs w:val="20"/>
+          <w:lang w:val="en-US"/>
+        </w:rPr>
+        <w:t>.</w:t>
       </w:r>
     </w:p>
     <w:p>
@@ -906,17 +2458,117 @@
           <w:szCs w:val="20"/>
           <w:lang w:val="en-US"/>
         </w:rPr>
-        <w:t>6</w:t>
-      </w:r>
-      <w:r>
-        <w:rPr>
-          <w:rFonts w:ascii="TimesNewRoman" w:hAnsi="TimesNewRoman" w:cs="TimesNewRoman"/>
-          <w:kern w:val="0"/>
-          <w:sz w:val="20"/>
-          <w:szCs w:val="20"/>
-          <w:lang w:val="en-US"/>
-        </w:rPr>
-        <w:t>. Порівняти ефективність і точність даних методів.</w:t>
+        <w:t xml:space="preserve">6. </w:t>
+      </w:r>
+      <w:proofErr w:type="spellStart"/>
+      <w:r>
+        <w:rPr>
+          <w:rFonts w:ascii="TimesNewRoman" w:hAnsi="TimesNewRoman" w:cs="TimesNewRoman"/>
+          <w:kern w:val="0"/>
+          <w:sz w:val="20"/>
+          <w:szCs w:val="20"/>
+          <w:lang w:val="en-US"/>
+        </w:rPr>
+        <w:t>Порівняти</w:t>
+      </w:r>
+      <w:proofErr w:type="spellEnd"/>
+      <w:r>
+        <w:rPr>
+          <w:rFonts w:ascii="TimesNewRoman" w:hAnsi="TimesNewRoman" w:cs="TimesNewRoman"/>
+          <w:kern w:val="0"/>
+          <w:sz w:val="20"/>
+          <w:szCs w:val="20"/>
+          <w:lang w:val="en-US"/>
+        </w:rPr>
+        <w:t xml:space="preserve"> </w:t>
+      </w:r>
+      <w:proofErr w:type="spellStart"/>
+      <w:r>
+        <w:rPr>
+          <w:rFonts w:ascii="TimesNewRoman" w:hAnsi="TimesNewRoman" w:cs="TimesNewRoman"/>
+          <w:kern w:val="0"/>
+          <w:sz w:val="20"/>
+          <w:szCs w:val="20"/>
+          <w:lang w:val="en-US"/>
+        </w:rPr>
+        <w:t>ефективність</w:t>
+      </w:r>
+      <w:proofErr w:type="spellEnd"/>
+      <w:r>
+        <w:rPr>
+          <w:rFonts w:ascii="TimesNewRoman" w:hAnsi="TimesNewRoman" w:cs="TimesNewRoman"/>
+          <w:kern w:val="0"/>
+          <w:sz w:val="20"/>
+          <w:szCs w:val="20"/>
+          <w:lang w:val="en-US"/>
+        </w:rPr>
+        <w:t xml:space="preserve"> і </w:t>
+      </w:r>
+      <w:proofErr w:type="spellStart"/>
+      <w:r>
+        <w:rPr>
+          <w:rFonts w:ascii="TimesNewRoman" w:hAnsi="TimesNewRoman" w:cs="TimesNewRoman"/>
+          <w:kern w:val="0"/>
+          <w:sz w:val="20"/>
+          <w:szCs w:val="20"/>
+          <w:lang w:val="en-US"/>
+        </w:rPr>
+        <w:t>точність</w:t>
+      </w:r>
+      <w:proofErr w:type="spellEnd"/>
+      <w:r>
+        <w:rPr>
+          <w:rFonts w:ascii="TimesNewRoman" w:hAnsi="TimesNewRoman" w:cs="TimesNewRoman"/>
+          <w:kern w:val="0"/>
+          <w:sz w:val="20"/>
+          <w:szCs w:val="20"/>
+          <w:lang w:val="en-US"/>
+        </w:rPr>
+        <w:t xml:space="preserve"> </w:t>
+      </w:r>
+      <w:proofErr w:type="spellStart"/>
+      <w:r>
+        <w:rPr>
+          <w:rFonts w:ascii="TimesNewRoman" w:hAnsi="TimesNewRoman" w:cs="TimesNewRoman"/>
+          <w:kern w:val="0"/>
+          <w:sz w:val="20"/>
+          <w:szCs w:val="20"/>
+          <w:lang w:val="en-US"/>
+        </w:rPr>
+        <w:t>даних</w:t>
+      </w:r>
+      <w:proofErr w:type="spellEnd"/>
+      <w:r>
+        <w:rPr>
+          <w:rFonts w:ascii="TimesNewRoman" w:hAnsi="TimesNewRoman" w:cs="TimesNewRoman"/>
+          <w:kern w:val="0"/>
+          <w:sz w:val="20"/>
+          <w:szCs w:val="20"/>
+          <w:lang w:val="en-US"/>
+        </w:rPr>
+        <w:t xml:space="preserve"> </w:t>
+      </w:r>
+      <w:proofErr w:type="spellStart"/>
+      <w:r>
+        <w:rPr>
+          <w:rFonts w:ascii="TimesNewRoman" w:hAnsi="TimesNewRoman" w:cs="TimesNewRoman"/>
+          <w:kern w:val="0"/>
+          <w:sz w:val="20"/>
+          <w:szCs w:val="20"/>
+          <w:lang w:val="en-US"/>
+        </w:rPr>
+        <w:t>методів</w:t>
+      </w:r>
+      <w:proofErr w:type="spellEnd"/>
+      <w:r>
+        <w:rPr>
+          <w:rFonts w:ascii="TimesNewRoman" w:hAnsi="TimesNewRoman" w:cs="TimesNewRoman"/>
+          <w:kern w:val="0"/>
+          <w:sz w:val="20"/>
+          <w:szCs w:val="20"/>
+          <w:lang w:val="en-US"/>
+        </w:rPr>
+        <w:t>.</w:t>
       </w:r>
     </w:p>
     <w:p>
@@ -966,6 +2618,7 @@
               <w:jc w:val="center"/>
               <w:cnfStyle w:val="100000000000" w:firstRow="1" w:lastRow="0" w:firstColumn="0" w:lastColumn="0" w:oddVBand="0" w:evenVBand="0" w:oddHBand="0" w:evenHBand="0" w:firstRowFirstColumn="0" w:firstRowLastColumn="0" w:lastRowFirstColumn="0" w:lastRowLastColumn="0"/>
             </w:pPr>
+            <w:proofErr w:type="spellStart"/>
             <w:r>
               <w:rPr>
                 <w:rFonts w:ascii="TimesNewRomanPSMT" w:hAnsi="TimesNewRomanPSMT" w:cs="TimesNewRomanPSMT"/>
@@ -976,6 +2629,7 @@
               </w:rPr>
               <w:t>Функція</w:t>
             </w:r>
+            <w:proofErr w:type="spellEnd"/>
           </w:p>
         </w:tc>
       </w:tr>
@@ -1040,7 +2694,7 @@
                           <pic:cNvPicPr/>
                         </pic:nvPicPr>
                         <pic:blipFill>
-                          <a:blip r:embed="rId8"/>
+                          <a:blip r:embed="rId12"/>
                           <a:stretch>
                             <a:fillRect/>
                           </a:stretch>
@@ -1131,27 +2785,147 @@
       <w:r>
         <w:t>О</w:t>
       </w:r>
-      <w:r>
-        <w:rPr>
-          <w:lang w:val="en-US"/>
-        </w:rPr>
-        <w:t xml:space="preserve">знайомився </w:t>
-      </w:r>
-      <w:bookmarkStart w:id="0" w:name="_GoBack"/>
-      <w:bookmarkEnd w:id="0"/>
-      <w:r>
-        <w:rPr>
-          <w:lang w:val="en-US"/>
-        </w:rPr>
-        <w:t>із методами чисельного інтегрування функцій та їх практичним застосуванням</w:t>
-      </w:r>
+      <w:proofErr w:type="spellStart"/>
+      <w:r>
+        <w:rPr>
+          <w:lang w:val="en-US"/>
+        </w:rPr>
+        <w:t>знайомився</w:t>
+      </w:r>
+      <w:proofErr w:type="spellEnd"/>
+      <w:r>
+        <w:rPr>
+          <w:lang w:val="en-US"/>
+        </w:rPr>
+        <w:t xml:space="preserve"> </w:t>
+      </w:r>
+      <w:proofErr w:type="spellStart"/>
+      <w:r>
+        <w:rPr>
+          <w:lang w:val="en-US"/>
+        </w:rPr>
+        <w:t>із</w:t>
+      </w:r>
+      <w:proofErr w:type="spellEnd"/>
+      <w:r>
+        <w:rPr>
+          <w:lang w:val="en-US"/>
+        </w:rPr>
+        <w:t xml:space="preserve"> </w:t>
+      </w:r>
+      <w:proofErr w:type="spellStart"/>
+      <w:r>
+        <w:rPr>
+          <w:lang w:val="en-US"/>
+        </w:rPr>
+        <w:t>методами</w:t>
+      </w:r>
+      <w:proofErr w:type="spellEnd"/>
+      <w:r>
+        <w:rPr>
+          <w:lang w:val="en-US"/>
+        </w:rPr>
+        <w:t xml:space="preserve"> </w:t>
+      </w:r>
+      <w:proofErr w:type="spellStart"/>
+      <w:r>
+        <w:rPr>
+          <w:lang w:val="en-US"/>
+        </w:rPr>
+        <w:t>чисельного</w:t>
+      </w:r>
+      <w:proofErr w:type="spellEnd"/>
+      <w:r>
+        <w:rPr>
+          <w:lang w:val="en-US"/>
+        </w:rPr>
+        <w:t xml:space="preserve"> </w:t>
+      </w:r>
+      <w:proofErr w:type="spellStart"/>
+      <w:r>
+        <w:rPr>
+          <w:lang w:val="en-US"/>
+        </w:rPr>
+        <w:t>інтегрування</w:t>
+      </w:r>
+      <w:proofErr w:type="spellEnd"/>
+      <w:r>
+        <w:rPr>
+          <w:lang w:val="en-US"/>
+        </w:rPr>
+        <w:t xml:space="preserve"> </w:t>
+      </w:r>
+      <w:proofErr w:type="spellStart"/>
+      <w:r>
+        <w:rPr>
+          <w:lang w:val="en-US"/>
+        </w:rPr>
+        <w:t>функцій</w:t>
+      </w:r>
+      <w:proofErr w:type="spellEnd"/>
+      <w:r>
+        <w:rPr>
+          <w:lang w:val="en-US"/>
+        </w:rPr>
+        <w:t xml:space="preserve"> </w:t>
+      </w:r>
+      <w:proofErr w:type="spellStart"/>
+      <w:r>
+        <w:rPr>
+          <w:lang w:val="en-US"/>
+        </w:rPr>
+        <w:t>та</w:t>
+      </w:r>
+      <w:proofErr w:type="spellEnd"/>
+      <w:r>
+        <w:rPr>
+          <w:lang w:val="en-US"/>
+        </w:rPr>
+        <w:t xml:space="preserve"> </w:t>
+      </w:r>
+      <w:proofErr w:type="spellStart"/>
+      <w:r>
+        <w:rPr>
+          <w:lang w:val="en-US"/>
+        </w:rPr>
+        <w:t>їх</w:t>
+      </w:r>
+      <w:proofErr w:type="spellEnd"/>
+      <w:r>
+        <w:rPr>
+          <w:lang w:val="en-US"/>
+        </w:rPr>
+        <w:t xml:space="preserve"> </w:t>
+      </w:r>
+      <w:proofErr w:type="spellStart"/>
+      <w:r>
+        <w:rPr>
+          <w:lang w:val="en-US"/>
+        </w:rPr>
+        <w:t>практичним</w:t>
+      </w:r>
+      <w:proofErr w:type="spellEnd"/>
+      <w:r>
+        <w:rPr>
+          <w:lang w:val="en-US"/>
+        </w:rPr>
+        <w:t xml:space="preserve"> </w:t>
+      </w:r>
+      <w:proofErr w:type="spellStart"/>
+      <w:r>
+        <w:rPr>
+          <w:lang w:val="en-US"/>
+        </w:rPr>
+        <w:t>застосуванням</w:t>
+      </w:r>
+      <w:proofErr w:type="spellEnd"/>
       <w:r>
         <w:t>.</w:t>
       </w:r>
     </w:p>
     <w:sectPr>
-      <w:headerReference w:type="default" r:id="rId9"/>
-      <w:footerReference w:type="default" r:id="rId10"/>
+      <w:headerReference w:type="default" r:id="rId13"/>
+      <w:footerReference w:type="default" r:id="rId14"/>
       <w:pgSz w:w="11906" w:h="16838"/>
       <w:pgMar w:top="1134" w:right="851" w:bottom="1134" w:left="1418" w:header="709" w:footer="709" w:gutter="0"/>
       <w:cols w:space="708"/>
@@ -1235,7 +3009,7 @@
             <w:noProof/>
             <w:szCs w:val="24"/>
           </w:rPr>
-          <w:t>2</w:t>
+          <w:t>4</w:t>
         </w:r>
         <w:r>
           <w:rPr>
@@ -1858,6 +3632,227 @@
     </w:lvl>
   </w:abstractNum>
   <w:abstractNum w:abstractNumId="5">
+    <w:nsid w:val="16E61997"/>
+    <w:multiLevelType w:val="hybridMultilevel"/>
+    <w:tmpl w:val="E37CB302"/>
+    <w:lvl w:ilvl="0" w:tplc="05226B12">
+      <w:start w:val="1"/>
+      <w:numFmt w:val="lowerLetter"/>
+      <w:lvlText w:val="%1"/>
+      <w:lvlJc w:val="left"/>
+      <w:pPr>
+        <w:ind w:left="3391"/>
+      </w:pPr>
+      <w:rPr>
+        <w:rFonts w:ascii="Times New Roman" w:eastAsia="Times New Roman" w:hAnsi="Times New Roman" w:cs="Times New Roman"/>
+        <w:b w:val="0"/>
+        <w:i/>
+        <w:iCs/>
+        <w:strike w:val="0"/>
+        <w:dstrike w:val="0"/>
+        <w:color w:val="000000"/>
+        <w:sz w:val="18"/>
+        <w:szCs w:val="18"/>
+        <w:u w:val="none" w:color="000000"/>
+        <w:bdr w:val="none" w:sz="0" w:space="0" w:color="auto"/>
+        <w:shd w:val="clear" w:color="auto" w:fill="auto"/>
+        <w:vertAlign w:val="subscript"/>
+      </w:rPr>
+    </w:lvl>
+    <w:lvl w:ilvl="1" w:tplc="F01E51D4">
+      <w:start w:val="1"/>
+      <w:numFmt w:val="lowerLetter"/>
+      <w:lvlText w:val="%2"/>
+      <w:lvlJc w:val="left"/>
+      <w:pPr>
+        <w:ind w:left="3694"/>
+      </w:pPr>
+      <w:rPr>
+        <w:rFonts w:ascii="Times New Roman" w:eastAsia="Times New Roman" w:hAnsi="Times New Roman" w:cs="Times New Roman"/>
+        <w:b w:val="0"/>
+        <w:i/>
+        <w:iCs/>
+        <w:strike w:val="0"/>
+        <w:dstrike w:val="0"/>
+        <w:color w:val="000000"/>
+        <w:sz w:val="18"/>
+        <w:szCs w:val="18"/>
+        <w:u w:val="none" w:color="000000"/>
+        <w:bdr w:val="none" w:sz="0" w:space="0" w:color="auto"/>
+        <w:shd w:val="clear" w:color="auto" w:fill="auto"/>
+        <w:vertAlign w:val="subscript"/>
+      </w:rPr>
+    </w:lvl>
+    <w:lvl w:ilvl="2" w:tplc="97E4A924">
+      <w:start w:val="1"/>
+      <w:numFmt w:val="lowerRoman"/>
+      <w:lvlText w:val="%3"/>
+      <w:lvlJc w:val="left"/>
+      <w:pPr>
+        <w:ind w:left="4414"/>
+      </w:pPr>
+      <w:rPr>
+        <w:rFonts w:ascii="Times New Roman" w:eastAsia="Times New Roman" w:hAnsi="Times New Roman" w:cs="Times New Roman"/>
+        <w:b w:val="0"/>
+        <w:i/>
+        <w:iCs/>
+        <w:strike w:val="0"/>
+        <w:dstrike w:val="0"/>
+        <w:color w:val="000000"/>
+        <w:sz w:val="18"/>
+        <w:szCs w:val="18"/>
+        <w:u w:val="none" w:color="000000"/>
+        <w:bdr w:val="none" w:sz="0" w:space="0" w:color="auto"/>
+        <w:shd w:val="clear" w:color="auto" w:fill="auto"/>
+        <w:vertAlign w:val="subscript"/>
+      </w:rPr>
+    </w:lvl>
+    <w:lvl w:ilvl="3" w:tplc="5BD455E2">
+      <w:start w:val="1"/>
+      <w:numFmt w:val="decimal"/>
+      <w:lvlText w:val="%4"/>
+      <w:lvlJc w:val="left"/>
+      <w:pPr>
+        <w:ind w:left="5134"/>
+      </w:pPr>
+      <w:rPr>
+        <w:rFonts w:ascii="Times New Roman" w:eastAsia="Times New Roman" w:hAnsi="Times New Roman" w:cs="Times New Roman"/>
+        <w:b w:val="0"/>
+        <w:i/>
+        <w:iCs/>
+        <w:strike w:val="0"/>
+        <w:dstrike w:val="0"/>
+        <w:color w:val="000000"/>
+        <w:sz w:val="18"/>
+        <w:szCs w:val="18"/>
+        <w:u w:val="none" w:color="000000"/>
+        <w:bdr w:val="none" w:sz="0" w:space="0" w:color="auto"/>
+        <w:shd w:val="clear" w:color="auto" w:fill="auto"/>
+        <w:vertAlign w:val="subscript"/>
+      </w:rPr>
+    </w:lvl>
+    <w:lvl w:ilvl="4" w:tplc="1C207382">
+      <w:start w:val="1"/>
+      <w:numFmt w:val="lowerLetter"/>
+      <w:lvlText w:val="%5"/>
+      <w:lvlJc w:val="left"/>
+      <w:pPr>
+        <w:ind w:left="5854"/>
+      </w:pPr>
+      <w:rPr>
+        <w:rFonts w:ascii="Times New Roman" w:eastAsia="Times New Roman" w:hAnsi="Times New Roman" w:cs="Times New Roman"/>
+        <w:b w:val="0"/>
+        <w:i/>
+        <w:iCs/>
+        <w:strike w:val="0"/>
+        <w:dstrike w:val="0"/>
+        <w:color w:val="000000"/>
+        <w:sz w:val="18"/>
+        <w:szCs w:val="18"/>
+        <w:u w:val="none" w:color="000000"/>
+        <w:bdr w:val="none" w:sz="0" w:space="0" w:color="auto"/>
+        <w:shd w:val="clear" w:color="auto" w:fill="auto"/>
+        <w:vertAlign w:val="subscript"/>
+      </w:rPr>
+    </w:lvl>
+    <w:lvl w:ilvl="5" w:tplc="CF581ABC">
+      <w:start w:val="1"/>
+      <w:numFmt w:val="lowerRoman"/>
+      <w:lvlText w:val="%6"/>
+      <w:lvlJc w:val="left"/>
+      <w:pPr>
+        <w:ind w:left="6574"/>
+      </w:pPr>
+      <w:rPr>
+        <w:rFonts w:ascii="Times New Roman" w:eastAsia="Times New Roman" w:hAnsi="Times New Roman" w:cs="Times New Roman"/>
+        <w:b w:val="0"/>
+        <w:i/>
+        <w:iCs/>
+        <w:strike w:val="0"/>
+        <w:dstrike w:val="0"/>
+        <w:color w:val="000000"/>
+        <w:sz w:val="18"/>
+        <w:szCs w:val="18"/>
+        <w:u w:val="none" w:color="000000"/>
+        <w:bdr w:val="none" w:sz="0" w:space="0" w:color="auto"/>
+        <w:shd w:val="clear" w:color="auto" w:fill="auto"/>
+        <w:vertAlign w:val="subscript"/>
+      </w:rPr>
+    </w:lvl>
+    <w:lvl w:ilvl="6" w:tplc="EC307892">
+      <w:start w:val="1"/>
+      <w:numFmt w:val="decimal"/>
+      <w:lvlText w:val="%7"/>
+      <w:lvlJc w:val="left"/>
+      <w:pPr>
+        <w:ind w:left="7294"/>
+      </w:pPr>
+      <w:rPr>
+        <w:rFonts w:ascii="Times New Roman" w:eastAsia="Times New Roman" w:hAnsi="Times New Roman" w:cs="Times New Roman"/>
+        <w:b w:val="0"/>
+        <w:i/>
+        <w:iCs/>
+        <w:strike w:val="0"/>
+        <w:dstrike w:val="0"/>
+        <w:color w:val="000000"/>
+        <w:sz w:val="18"/>
+        <w:szCs w:val="18"/>
+        <w:u w:val="none" w:color="000000"/>
+        <w:bdr w:val="none" w:sz="0" w:space="0" w:color="auto"/>
+        <w:shd w:val="clear" w:color="auto" w:fill="auto"/>
+        <w:vertAlign w:val="subscript"/>
+      </w:rPr>
+    </w:lvl>
+    <w:lvl w:ilvl="7" w:tplc="D8E42AB8">
+      <w:start w:val="1"/>
+      <w:numFmt w:val="lowerLetter"/>
+      <w:lvlText w:val="%8"/>
+      <w:lvlJc w:val="left"/>
+      <w:pPr>
+        <w:ind w:left="8014"/>
+      </w:pPr>
+      <w:rPr>
+        <w:rFonts w:ascii="Times New Roman" w:eastAsia="Times New Roman" w:hAnsi="Times New Roman" w:cs="Times New Roman"/>
+        <w:b w:val="0"/>
+        <w:i/>
+        <w:iCs/>
+        <w:strike w:val="0"/>
+        <w:dstrike w:val="0"/>
+        <w:color w:val="000000"/>
+        <w:sz w:val="18"/>
+        <w:szCs w:val="18"/>
+        <w:u w:val="none" w:color="000000"/>
+        <w:bdr w:val="none" w:sz="0" w:space="0" w:color="auto"/>
+        <w:shd w:val="clear" w:color="auto" w:fill="auto"/>
+        <w:vertAlign w:val="subscript"/>
+      </w:rPr>
+    </w:lvl>
+    <w:lvl w:ilvl="8" w:tplc="5BCC21FA">
+      <w:start w:val="1"/>
+      <w:numFmt w:val="lowerRoman"/>
+      <w:lvlText w:val="%9"/>
+      <w:lvlJc w:val="left"/>
+      <w:pPr>
+        <w:ind w:left="8734"/>
+      </w:pPr>
+      <w:rPr>
+        <w:rFonts w:ascii="Times New Roman" w:eastAsia="Times New Roman" w:hAnsi="Times New Roman" w:cs="Times New Roman"/>
+        <w:b w:val="0"/>
+        <w:i/>
+        <w:iCs/>
+        <w:strike w:val="0"/>
+        <w:dstrike w:val="0"/>
+        <w:color w:val="000000"/>
+        <w:sz w:val="18"/>
+        <w:szCs w:val="18"/>
+        <w:u w:val="none" w:color="000000"/>
+        <w:bdr w:val="none" w:sz="0" w:space="0" w:color="auto"/>
+        <w:shd w:val="clear" w:color="auto" w:fill="auto"/>
+        <w:vertAlign w:val="subscript"/>
+      </w:rPr>
+    </w:lvl>
+  </w:abstractNum>
+  <w:abstractNum w:abstractNumId="6">
     <w:nsid w:val="17827C60"/>
     <w:multiLevelType w:val="hybridMultilevel"/>
     <w:tmpl w:val="4F84CCC6"/>
@@ -1997,7 +3992,7 @@
       </w:rPr>
     </w:lvl>
   </w:abstractNum>
-  <w:abstractNum w:abstractNumId="6">
+  <w:abstractNum w:abstractNumId="7">
     <w:nsid w:val="268F74E4"/>
     <w:multiLevelType w:val="hybridMultilevel"/>
     <w:tmpl w:val="4858CB5C"/>
@@ -2083,7 +4078,7 @@
       </w:pPr>
     </w:lvl>
   </w:abstractNum>
-  <w:abstractNum w:abstractNumId="7">
+  <w:abstractNum w:abstractNumId="8">
     <w:nsid w:val="2F1856C1"/>
     <w:multiLevelType w:val="multilevel"/>
     <w:tmpl w:val="F95E31CC"/>
@@ -2241,7 +4236,7 @@
       </w:rPr>
     </w:lvl>
   </w:abstractNum>
-  <w:abstractNum w:abstractNumId="8">
+  <w:abstractNum w:abstractNumId="9">
     <w:nsid w:val="30F30A43"/>
     <w:multiLevelType w:val="hybridMultilevel"/>
     <w:tmpl w:val="C3A045C2"/>
@@ -2354,7 +4349,7 @@
       </w:rPr>
     </w:lvl>
   </w:abstractNum>
-  <w:abstractNum w:abstractNumId="9">
+  <w:abstractNum w:abstractNumId="10">
     <w:nsid w:val="32D96AA3"/>
     <w:multiLevelType w:val="multilevel"/>
     <w:tmpl w:val="4FB2C29C"/>
@@ -2467,7 +4462,7 @@
       </w:pPr>
     </w:lvl>
   </w:abstractNum>
-  <w:abstractNum w:abstractNumId="10">
+  <w:abstractNum w:abstractNumId="11">
     <w:nsid w:val="33627530"/>
     <w:multiLevelType w:val="hybridMultilevel"/>
     <w:tmpl w:val="F49A3840"/>
@@ -2580,7 +4575,7 @@
       </w:rPr>
     </w:lvl>
   </w:abstractNum>
-  <w:abstractNum w:abstractNumId="11">
+  <w:abstractNum w:abstractNumId="12">
     <w:nsid w:val="3A227D08"/>
     <w:multiLevelType w:val="hybridMultilevel"/>
     <w:tmpl w:val="9376C28C"/>
@@ -2670,7 +4665,7 @@
       </w:pPr>
     </w:lvl>
   </w:abstractNum>
-  <w:abstractNum w:abstractNumId="12">
+  <w:abstractNum w:abstractNumId="13">
     <w:nsid w:val="4B315AA8"/>
     <w:multiLevelType w:val="hybridMultilevel"/>
     <w:tmpl w:val="DA4AC0BA"/>
@@ -2783,7 +4778,7 @@
       </w:pPr>
     </w:lvl>
   </w:abstractNum>
-  <w:abstractNum w:abstractNumId="13">
+  <w:abstractNum w:abstractNumId="14">
     <w:nsid w:val="4CF3469A"/>
     <w:multiLevelType w:val="hybridMultilevel"/>
     <w:tmpl w:val="81BCACD6"/>
@@ -2896,7 +4891,7 @@
       </w:rPr>
     </w:lvl>
   </w:abstractNum>
-  <w:abstractNum w:abstractNumId="14">
+  <w:abstractNum w:abstractNumId="15">
     <w:nsid w:val="4E334518"/>
     <w:multiLevelType w:val="hybridMultilevel"/>
     <w:tmpl w:val="DB12FBD6"/>
@@ -2985,7 +4980,7 @@
       </w:pPr>
     </w:lvl>
   </w:abstractNum>
-  <w:abstractNum w:abstractNumId="15">
+  <w:abstractNum w:abstractNumId="16">
     <w:nsid w:val="516C61A7"/>
     <w:multiLevelType w:val="hybridMultilevel"/>
     <w:tmpl w:val="43266BC4"/>
@@ -3098,7 +5093,7 @@
       </w:rPr>
     </w:lvl>
   </w:abstractNum>
-  <w:abstractNum w:abstractNumId="16">
+  <w:abstractNum w:abstractNumId="17">
     <w:nsid w:val="54E764C8"/>
     <w:multiLevelType w:val="hybridMultilevel"/>
     <w:tmpl w:val="F6E2EF64"/>
@@ -3184,7 +5179,7 @@
       </w:pPr>
     </w:lvl>
   </w:abstractNum>
-  <w:abstractNum w:abstractNumId="17">
+  <w:abstractNum w:abstractNumId="18">
     <w:nsid w:val="61943807"/>
     <w:multiLevelType w:val="hybridMultilevel"/>
     <w:tmpl w:val="292CEAAA"/>
@@ -3270,7 +5265,7 @@
       </w:pPr>
     </w:lvl>
   </w:abstractNum>
-  <w:abstractNum w:abstractNumId="18">
+  <w:abstractNum w:abstractNumId="19">
     <w:nsid w:val="6208251A"/>
     <w:multiLevelType w:val="multilevel"/>
     <w:tmpl w:val="439C0588"/>
@@ -3383,7 +5378,7 @@
       </w:pPr>
     </w:lvl>
   </w:abstractNum>
-  <w:abstractNum w:abstractNumId="19">
+  <w:abstractNum w:abstractNumId="20">
     <w:nsid w:val="72AF6453"/>
     <w:multiLevelType w:val="hybridMultilevel"/>
     <w:tmpl w:val="0FEAE618"/>
@@ -3496,7 +5491,7 @@
       </w:rPr>
     </w:lvl>
   </w:abstractNum>
-  <w:abstractNum w:abstractNumId="20">
+  <w:abstractNum w:abstractNumId="21">
     <w:nsid w:val="737114C5"/>
     <w:multiLevelType w:val="hybridMultilevel"/>
     <w:tmpl w:val="194A6D22"/>
@@ -3609,7 +5604,7 @@
       </w:rPr>
     </w:lvl>
   </w:abstractNum>
-  <w:abstractNum w:abstractNumId="21">
+  <w:abstractNum w:abstractNumId="22">
     <w:nsid w:val="76B41829"/>
     <w:multiLevelType w:val="hybridMultilevel"/>
     <w:tmpl w:val="4A90C83A"/>
@@ -3722,7 +5717,7 @@
       </w:rPr>
     </w:lvl>
   </w:abstractNum>
-  <w:abstractNum w:abstractNumId="22">
+  <w:abstractNum w:abstractNumId="23">
     <w:nsid w:val="7BE0139E"/>
     <w:multiLevelType w:val="hybridMultilevel"/>
     <w:tmpl w:val="AA18C8BC"/>
@@ -3836,37 +5831,37 @@
     </w:lvl>
   </w:abstractNum>
   <w:num w:numId="1">
-    <w:abstractNumId w:val="8"/>
+    <w:abstractNumId w:val="9"/>
   </w:num>
   <w:num w:numId="2">
-    <w:abstractNumId w:val="20"/>
+    <w:abstractNumId w:val="21"/>
   </w:num>
   <w:num w:numId="3">
     <w:abstractNumId w:val="4"/>
   </w:num>
   <w:num w:numId="4">
+    <w:abstractNumId w:val="20"/>
+  </w:num>
+  <w:num w:numId="5">
+    <w:abstractNumId w:val="14"/>
+  </w:num>
+  <w:num w:numId="6">
+    <w:abstractNumId w:val="11"/>
+  </w:num>
+  <w:num w:numId="7">
+    <w:abstractNumId w:val="15"/>
+  </w:num>
+  <w:num w:numId="8">
+    <w:abstractNumId w:val="16"/>
+  </w:num>
+  <w:num w:numId="9">
     <w:abstractNumId w:val="19"/>
   </w:num>
-  <w:num w:numId="5">
-    <w:abstractNumId w:val="13"/>
-  </w:num>
-  <w:num w:numId="6">
-    <w:abstractNumId w:val="10"/>
-  </w:num>
-  <w:num w:numId="7">
-    <w:abstractNumId w:val="14"/>
-  </w:num>
-  <w:num w:numId="8">
-    <w:abstractNumId w:val="15"/>
-  </w:num>
-  <w:num w:numId="9">
-    <w:abstractNumId w:val="18"/>
-  </w:num>
   <w:num w:numId="10">
-    <w:abstractNumId w:val="21"/>
+    <w:abstractNumId w:val="22"/>
   </w:num>
   <w:num w:numId="11">
-    <w:abstractNumId w:val="9"/>
+    <w:abstractNumId w:val="10"/>
     <w:lvlOverride w:ilvl="0">
       <w:startOverride w:val="1"/>
     </w:lvlOverride>
@@ -3896,7 +5891,7 @@
     </w:lvlOverride>
   </w:num>
   <w:num w:numId="12">
-    <w:abstractNumId w:val="5"/>
+    <w:abstractNumId w:val="6"/>
   </w:num>
   <w:num w:numId="13">
     <w:abstractNumId w:val="1"/>
@@ -3905,19 +5900,19 @@
     <w:abstractNumId w:val="2"/>
   </w:num>
   <w:num w:numId="15">
+    <w:abstractNumId w:val="8"/>
+  </w:num>
+  <w:num w:numId="16">
+    <w:abstractNumId w:val="13"/>
+  </w:num>
+  <w:num w:numId="17">
+    <w:abstractNumId w:val="23"/>
+  </w:num>
+  <w:num w:numId="18">
     <w:abstractNumId w:val="7"/>
   </w:num>
-  <w:num w:numId="16">
+  <w:num w:numId="19">
     <w:abstractNumId w:val="12"/>
-  </w:num>
-  <w:num w:numId="17">
-    <w:abstractNumId w:val="22"/>
-  </w:num>
-  <w:num w:numId="18">
-    <w:abstractNumId w:val="6"/>
-  </w:num>
-  <w:num w:numId="19">
-    <w:abstractNumId w:val="11"/>
   </w:num>
   <w:num w:numId="20">
     <w:abstractNumId w:val="0"/>
@@ -3938,13 +5933,16 @@
     </w:lvlOverride>
   </w:num>
   <w:num w:numId="21">
-    <w:abstractNumId w:val="17"/>
+    <w:abstractNumId w:val="18"/>
   </w:num>
   <w:num w:numId="22">
     <w:abstractNumId w:val="3"/>
   </w:num>
   <w:num w:numId="23">
-    <w:abstractNumId w:val="16"/>
+    <w:abstractNumId w:val="17"/>
+  </w:num>
+  <w:num w:numId="24">
+    <w:abstractNumId w:val="5"/>
   </w:num>
 </w:numbering>
 </file>
@@ -5353,6 +7351,13 @@
     <w:pitch w:val="variable"/>
     <w:sig w:usb0="E0002AFF" w:usb1="C0007843" w:usb2="00000009" w:usb3="00000000" w:csb0="000001FF" w:csb1="00000000"/>
   </w:font>
+  <w:font w:name="Segoe UI Symbol">
+    <w:panose1 w:val="020B0502040204020203"/>
+    <w:charset w:val="00"/>
+    <w:family w:val="swiss"/>
+    <w:pitch w:val="variable"/>
+    <w:sig w:usb0="800001E3" w:usb1="1200FFEF" w:usb2="0064C000" w:usb3="00000000" w:csb0="00000001" w:csb1="00000000"/>
+  </w:font>
   <w:font w:name="TimesNewRoman">
     <w:panose1 w:val="00000000000000000000"/>
     <w:charset w:val="CC"/>
@@ -5394,6 +7399,7 @@
     <w:rsid w:val="000A040A"/>
     <w:rsid w:val="000D63AC"/>
     <w:rsid w:val="0018202A"/>
+    <w:rsid w:val="00270135"/>
     <w:rsid w:val="00393F2C"/>
     <w:rsid w:val="003A3658"/>
     <w:rsid w:val="00424ACB"/>
@@ -6158,7 +8164,7 @@
 </file>
 
 <file path=customXml/itemProps1.xml><?xml version="1.0" encoding="utf-8"?>
-<ds:datastoreItem xmlns:ds="http://schemas.openxmlformats.org/officeDocument/2006/customXml" ds:itemID="{48124F21-790B-411A-8885-565AE3A7E197}">
+<ds:datastoreItem xmlns:ds="http://schemas.openxmlformats.org/officeDocument/2006/customXml" ds:itemID="{5C57E3FF-35D1-479B-BC1C-D9560D632382}">
   <ds:schemaRefs>
     <ds:schemaRef ds:uri="http://schemas.openxmlformats.org/officeDocument/2006/bibliography"/>
   </ds:schemaRefs>

</xml_diff>